<commit_message>
shell for unionfind, ill go back to work on it at 18:00
</commit_message>
<xml_diff>
--- a/dry.docx
+++ b/dry.docx
@@ -90,6 +90,7 @@
           <w:rtl/>
         </w:rPr>
       </w:pPr>
+      <w:proofErr w:type="spellStart"/>
       <w:r>
         <w:rPr>
           <w:rFonts w:cstheme="minorHAnsi"/>
@@ -99,6 +100,7 @@
         </w:rPr>
         <w:t>קורס</w:t>
       </w:r>
+      <w:proofErr w:type="spellEnd"/>
       <w:r>
         <w:rPr>
           <w:rFonts w:cstheme="minorHAnsi"/>
@@ -114,7 +116,47 @@
           <w:szCs w:val="36"/>
           <w:rtl/>
         </w:rPr>
-        <w:t xml:space="preserve"> מבני נתונים </w:t>
+        <w:t xml:space="preserve"> </w:t>
+      </w:r>
+      <w:proofErr w:type="spellStart"/>
+      <w:r>
+        <w:rPr>
+          <w:rFonts w:cstheme="minorHAnsi" w:hint="cs"/>
+          <w:sz w:val="36"/>
+          <w:szCs w:val="36"/>
+          <w:rtl/>
+        </w:rPr>
+        <w:t>מבני</w:t>
+      </w:r>
+      <w:proofErr w:type="spellEnd"/>
+      <w:r>
+        <w:rPr>
+          <w:rFonts w:cstheme="minorHAnsi" w:hint="cs"/>
+          <w:sz w:val="36"/>
+          <w:szCs w:val="36"/>
+          <w:rtl/>
+        </w:rPr>
+        <w:t xml:space="preserve"> </w:t>
+      </w:r>
+      <w:proofErr w:type="spellStart"/>
+      <w:r>
+        <w:rPr>
+          <w:rFonts w:cstheme="minorHAnsi" w:hint="cs"/>
+          <w:sz w:val="36"/>
+          <w:szCs w:val="36"/>
+          <w:rtl/>
+        </w:rPr>
+        <w:t>נתונים</w:t>
+      </w:r>
+      <w:proofErr w:type="spellEnd"/>
+      <w:r>
+        <w:rPr>
+          <w:rFonts w:cstheme="minorHAnsi" w:hint="cs"/>
+          <w:sz w:val="36"/>
+          <w:szCs w:val="36"/>
+          <w:rtl/>
+        </w:rPr>
+        <w:t xml:space="preserve"> </w:t>
       </w:r>
       <w:r>
         <w:rPr>
@@ -162,6 +204,7 @@
           <w:rtl/>
         </w:rPr>
       </w:pPr>
+      <w:proofErr w:type="spellStart"/>
       <w:r>
         <w:rPr>
           <w:rFonts w:cstheme="minorHAnsi" w:hint="cs"/>
@@ -171,6 +214,7 @@
         </w:rPr>
         <w:t>חלק</w:t>
       </w:r>
+      <w:proofErr w:type="spellEnd"/>
       <w:r>
         <w:rPr>
           <w:rFonts w:cstheme="minorHAnsi" w:hint="cs"/>
@@ -178,8 +222,9 @@
           <w:szCs w:val="36"/>
           <w:rtl/>
         </w:rPr>
-        <w:t xml:space="preserve"> יבש</w:t>
-      </w:r>
+        <w:t xml:space="preserve"> </w:t>
+      </w:r>
+      <w:proofErr w:type="spellStart"/>
       <w:r>
         <w:rPr>
           <w:rFonts w:cstheme="minorHAnsi" w:hint="cs"/>
@@ -187,8 +232,29 @@
           <w:szCs w:val="36"/>
           <w:rtl/>
         </w:rPr>
-        <w:t xml:space="preserve"> לרטוב</w:t>
-      </w:r>
+        <w:t>יבש</w:t>
+      </w:r>
+      <w:proofErr w:type="spellEnd"/>
+      <w:r>
+        <w:rPr>
+          <w:rFonts w:cstheme="minorHAnsi" w:hint="cs"/>
+          <w:sz w:val="36"/>
+          <w:szCs w:val="36"/>
+          <w:rtl/>
+        </w:rPr>
+        <w:t xml:space="preserve"> </w:t>
+      </w:r>
+      <w:proofErr w:type="spellStart"/>
+      <w:r>
+        <w:rPr>
+          <w:rFonts w:cstheme="minorHAnsi" w:hint="cs"/>
+          <w:sz w:val="36"/>
+          <w:szCs w:val="36"/>
+          <w:rtl/>
+        </w:rPr>
+        <w:t>לרטוב</w:t>
+      </w:r>
+      <w:proofErr w:type="spellEnd"/>
       <w:r>
         <w:rPr>
           <w:rFonts w:cstheme="minorHAnsi" w:hint="cs"/>
@@ -217,6 +283,7 @@
           <w:rtl/>
         </w:rPr>
       </w:pPr>
+      <w:proofErr w:type="spellStart"/>
       <w:r>
         <w:rPr>
           <w:rFonts w:cstheme="minorHAnsi"/>
@@ -233,7 +300,17 @@
           <w:szCs w:val="36"/>
           <w:rtl/>
         </w:rPr>
-        <w:t>ות:</w:t>
+        <w:t>ות</w:t>
+      </w:r>
+      <w:proofErr w:type="spellEnd"/>
+      <w:r>
+        <w:rPr>
+          <w:rFonts w:cstheme="minorHAnsi" w:hint="cs"/>
+          <w:sz w:val="36"/>
+          <w:szCs w:val="36"/>
+          <w:rtl/>
+        </w:rPr>
+        <w:t>:</w:t>
       </w:r>
     </w:p>
     <w:p>
@@ -250,6 +327,7 @@
           <w:szCs w:val="32"/>
         </w:rPr>
       </w:pPr>
+      <w:proofErr w:type="spellStart"/>
       <w:r>
         <w:rPr>
           <w:rFonts w:cstheme="minorHAnsi" w:hint="cs"/>
@@ -257,7 +335,37 @@
           <w:szCs w:val="32"/>
           <w:rtl/>
         </w:rPr>
-        <w:t xml:space="preserve">אמילי דרור </w:t>
+        <w:t>אמילי</w:t>
+      </w:r>
+      <w:proofErr w:type="spellEnd"/>
+      <w:r>
+        <w:rPr>
+          <w:rFonts w:cstheme="minorHAnsi" w:hint="cs"/>
+          <w:sz w:val="32"/>
+          <w:szCs w:val="32"/>
+          <w:rtl/>
+        </w:rPr>
+        <w:t xml:space="preserve"> </w:t>
+      </w:r>
+      <w:proofErr w:type="spellStart"/>
+      <w:r>
+        <w:rPr>
+          <w:rFonts w:cstheme="minorHAnsi" w:hint="cs"/>
+          <w:sz w:val="32"/>
+          <w:szCs w:val="32"/>
+          <w:rtl/>
+        </w:rPr>
+        <w:t>דרור</w:t>
+      </w:r>
+      <w:proofErr w:type="spellEnd"/>
+      <w:r>
+        <w:rPr>
+          <w:rFonts w:cstheme="minorHAnsi" w:hint="cs"/>
+          <w:sz w:val="32"/>
+          <w:szCs w:val="32"/>
+          <w:rtl/>
+        </w:rPr>
+        <w:t xml:space="preserve"> </w:t>
       </w:r>
       <w:r>
         <w:rPr>
@@ -326,6 +434,7 @@
           <w:lang w:bidi="he-IL"/>
         </w:rPr>
       </w:pPr>
+      <w:proofErr w:type="spellStart"/>
       <w:r>
         <w:rPr>
           <w:rFonts w:cstheme="minorHAnsi"/>
@@ -335,6 +444,7 @@
         </w:rPr>
         <w:t>תאריך</w:t>
       </w:r>
+      <w:proofErr w:type="spellEnd"/>
       <w:r>
         <w:rPr>
           <w:rFonts w:cstheme="minorHAnsi" w:hint="cs"/>
@@ -342,7 +452,27 @@
           <w:szCs w:val="36"/>
           <w:rtl/>
         </w:rPr>
-        <w:t xml:space="preserve"> הגשה: </w:t>
+        <w:t xml:space="preserve"> </w:t>
+      </w:r>
+      <w:proofErr w:type="spellStart"/>
+      <w:r>
+        <w:rPr>
+          <w:rFonts w:cstheme="minorHAnsi" w:hint="cs"/>
+          <w:sz w:val="36"/>
+          <w:szCs w:val="36"/>
+          <w:rtl/>
+        </w:rPr>
+        <w:t>הגשה</w:t>
+      </w:r>
+      <w:proofErr w:type="spellEnd"/>
+      <w:r>
+        <w:rPr>
+          <w:rFonts w:cstheme="minorHAnsi" w:hint="cs"/>
+          <w:sz w:val="36"/>
+          <w:szCs w:val="36"/>
+          <w:rtl/>
+        </w:rPr>
+        <w:t xml:space="preserve">: </w:t>
       </w:r>
       <w:r>
         <w:rPr>
@@ -408,6 +538,7 @@
           <w:rtl/>
         </w:rPr>
       </w:pPr>
+      <w:proofErr w:type="spellStart"/>
       <w:r>
         <w:rPr>
           <w:rFonts w:cstheme="minorHAnsi" w:hint="cs"/>
@@ -419,8 +550,61 @@
           <w:rtl/>
         </w:rPr>
         <w:lastRenderedPageBreak/>
-        <w:t>תיאור מבנה הניתונים</w:t>
-      </w:r>
+        <w:t>תיאור</w:t>
+      </w:r>
+      <w:proofErr w:type="spellEnd"/>
+      <w:r>
+        <w:rPr>
+          <w:rFonts w:cstheme="minorHAnsi" w:hint="cs"/>
+          <w:b/>
+          <w:bCs/>
+          <w:sz w:val="32"/>
+          <w:szCs w:val="32"/>
+          <w:u w:val="single"/>
+          <w:rtl/>
+        </w:rPr>
+        <w:t xml:space="preserve"> </w:t>
+      </w:r>
+      <w:proofErr w:type="spellStart"/>
+      <w:r>
+        <w:rPr>
+          <w:rFonts w:cstheme="minorHAnsi" w:hint="cs"/>
+          <w:b/>
+          <w:bCs/>
+          <w:sz w:val="32"/>
+          <w:szCs w:val="32"/>
+          <w:u w:val="single"/>
+          <w:rtl/>
+        </w:rPr>
+        <w:t>מבנה</w:t>
+      </w:r>
+      <w:proofErr w:type="spellEnd"/>
+      <w:r>
+        <w:rPr>
+          <w:rFonts w:cstheme="minorHAnsi" w:hint="cs"/>
+          <w:b/>
+          <w:bCs/>
+          <w:sz w:val="32"/>
+          <w:szCs w:val="32"/>
+          <w:u w:val="single"/>
+          <w:rtl/>
+        </w:rPr>
+        <w:t xml:space="preserve"> </w:t>
+      </w:r>
+      <w:proofErr w:type="spellStart"/>
+      <w:r>
+        <w:rPr>
+          <w:rFonts w:cstheme="minorHAnsi" w:hint="cs"/>
+          <w:b/>
+          <w:bCs/>
+          <w:sz w:val="32"/>
+          <w:szCs w:val="32"/>
+          <w:u w:val="single"/>
+          <w:rtl/>
+        </w:rPr>
+        <w:t>הניתונים</w:t>
+      </w:r>
+      <w:proofErr w:type="spellEnd"/>
     </w:p>
     <w:p>
       <w:pPr>
@@ -434,6 +618,7 @@
           <w:lang w:val="en-IL" w:bidi="he-IL"/>
         </w:rPr>
       </w:pPr>
+      <w:proofErr w:type="spellStart"/>
       <w:r>
         <w:rPr>
           <w:rFonts w:cstheme="minorHAnsi" w:hint="cs"/>
@@ -444,6 +629,7 @@
         </w:rPr>
         <w:t>מחלקת</w:t>
       </w:r>
+      <w:proofErr w:type="spellEnd"/>
       <w:r>
         <w:rPr>
           <w:rFonts w:cstheme="minorHAnsi" w:hint="cs"/>
@@ -455,6 +641,7 @@
         </w:rPr>
         <w:t xml:space="preserve"> </w:t>
       </w:r>
+      <w:proofErr w:type="spellStart"/>
       <w:r>
         <w:rPr>
           <w:rFonts w:cstheme="minorHAnsi"/>
@@ -465,6 +652,7 @@
         </w:rPr>
         <w:t>RecordsCompany</w:t>
       </w:r>
+      <w:proofErr w:type="spellEnd"/>
     </w:p>
     <w:p>
       <w:pPr>
@@ -498,6 +686,7 @@
         </w:rPr>
         <w:t xml:space="preserve"> [</w:t>
       </w:r>
+      <w:proofErr w:type="spellStart"/>
       <w:r>
         <w:rPr>
           <w:rFonts w:cstheme="minorHAnsi"/>
@@ -516,6 +705,7 @@
         </w:rPr>
         <w:t>_id</w:t>
       </w:r>
+      <w:proofErr w:type="spellEnd"/>
       <w:r>
         <w:rPr>
           <w:rFonts w:cstheme="minorHAnsi" w:hint="cs"/>
@@ -646,6 +836,7 @@
         </w:rPr>
         <w:t>עץ דרגות [</w:t>
       </w:r>
+      <w:proofErr w:type="spellStart"/>
       <w:r>
         <w:rPr>
           <w:rFonts w:cstheme="minorHAnsi"/>
@@ -655,6 +846,7 @@
         </w:rPr>
         <w:t>prises</w:t>
       </w:r>
+      <w:proofErr w:type="spellEnd"/>
       <w:r>
         <w:rPr>
           <w:rFonts w:cstheme="minorHAnsi" w:hint="cs"/>
@@ -685,6 +877,7 @@
         </w:rPr>
         <w:t xml:space="preserve"> עץ </w:t>
       </w:r>
+      <w:proofErr w:type="spellStart"/>
       <w:r>
         <w:rPr>
           <w:rFonts w:cstheme="minorHAnsi"/>
@@ -694,6 +887,7 @@
         </w:rPr>
         <w:t>avl</w:t>
       </w:r>
+      <w:proofErr w:type="spellEnd"/>
       <w:r>
         <w:rPr>
           <w:rFonts w:cstheme="minorHAnsi" w:hint="cs"/>
@@ -736,6 +930,7 @@
           <w:lang w:bidi="he-IL"/>
         </w:rPr>
       </w:pPr>
+      <w:proofErr w:type="spellStart"/>
       <w:r>
         <w:rPr>
           <w:rFonts w:cstheme="minorHAnsi"/>
@@ -745,6 +940,7 @@
         </w:rPr>
         <w:t>UnionFind</w:t>
       </w:r>
+      <w:proofErr w:type="spellEnd"/>
       <w:r>
         <w:rPr>
           <w:rFonts w:cstheme="minorHAnsi" w:hint="cs"/>
@@ -812,7 +1008,27 @@
           <w:rtl/>
           <w:lang w:bidi="he-IL"/>
         </w:rPr>
-        <w:t>המבנה יחזיק את כלל התקליטים במערכת. נממש את המבנה בעזרת עצים הפוכים עם כיווץ מסלולים. נדאג לתחזק את פרמטר הגובה של כל תקליט דרך המבנה.</w:t>
+        <w:t>המבנה יחזיק את כלל התקליטים במערכת. נממש את המבנה בעזרת עצים הפוכים עם</w:t>
+      </w:r>
+      <w:r>
+        <w:rPr>
+          <w:rFonts w:cstheme="minorHAnsi" w:hint="cs"/>
+          <w:sz w:val="24"/>
+          <w:szCs w:val="24"/>
+          <w:rtl/>
+          <w:lang w:bidi="he-IL"/>
+        </w:rPr>
+        <w:t xml:space="preserve"> איחוד לפי גודל ו</w:t>
+      </w:r>
+      <w:r>
+        <w:rPr>
+          <w:rFonts w:cstheme="minorHAnsi" w:hint="cs"/>
+          <w:sz w:val="24"/>
+          <w:szCs w:val="24"/>
+          <w:rtl/>
+          <w:lang w:bidi="he-IL"/>
+        </w:rPr>
+        <w:t>כיווץ מסלולים. נדאג לתחזק את פרמטר הגובה של כל תקליט דרך המבנה.</w:t>
       </w:r>
     </w:p>
     <w:p>
@@ -859,6 +1075,7 @@
           <w:u w:val="single"/>
         </w:rPr>
       </w:pPr>
+      <w:proofErr w:type="spellStart"/>
       <w:r>
         <w:rPr>
           <w:rFonts w:cstheme="minorHAnsi" w:hint="cs"/>
@@ -867,7 +1084,18 @@
           <w:u w:val="single"/>
           <w:rtl/>
         </w:rPr>
-        <w:t xml:space="preserve">מחלקת </w:t>
+        <w:t>מחלקת</w:t>
+      </w:r>
+      <w:proofErr w:type="spellEnd"/>
+      <w:r>
+        <w:rPr>
+          <w:rFonts w:cstheme="minorHAnsi" w:hint="cs"/>
+          <w:sz w:val="28"/>
+          <w:szCs w:val="28"/>
+          <w:u w:val="single"/>
+          <w:rtl/>
+        </w:rPr>
+        <w:t xml:space="preserve"> </w:t>
       </w:r>
       <w:r>
         <w:rPr>
@@ -964,6 +1192,7 @@
           <w:lang w:bidi="he-IL"/>
         </w:rPr>
       </w:pPr>
+      <w:proofErr w:type="spellStart"/>
       <w:r>
         <w:rPr>
           <w:rFonts w:cstheme="minorHAnsi"/>
@@ -973,6 +1202,7 @@
         </w:rPr>
         <w:t>clubMember</w:t>
       </w:r>
+      <w:proofErr w:type="spellEnd"/>
       <w:r>
         <w:rPr>
           <w:rFonts w:cstheme="minorHAnsi" w:hint="cs"/>
@@ -1010,6 +1240,7 @@
           <w:lang w:bidi="he-IL"/>
         </w:rPr>
       </w:pPr>
+      <w:proofErr w:type="gramStart"/>
       <w:r>
         <w:rPr>
           <w:rFonts w:cstheme="minorHAnsi"/>
@@ -1039,6 +1270,7 @@
         </w:rPr>
         <w:t>–</w:t>
       </w:r>
+      <w:proofErr w:type="gramEnd"/>
       <w:r>
         <w:rPr>
           <w:rFonts w:cstheme="minorHAnsi" w:hint="cs"/>
@@ -1076,6 +1308,7 @@
           <w:lang w:bidi="he-IL"/>
         </w:rPr>
       </w:pPr>
+      <w:proofErr w:type="spellStart"/>
       <w:r>
         <w:rPr>
           <w:rFonts w:cstheme="minorHAnsi"/>
@@ -1085,6 +1318,7 @@
         </w:rPr>
         <w:t>monthlyPatments</w:t>
       </w:r>
+      <w:proofErr w:type="spellEnd"/>
       <w:r>
         <w:rPr>
           <w:rFonts w:cstheme="minorHAnsi" w:hint="cs"/>
@@ -1123,7 +1357,29 @@
           <w:rtl/>
           <w:lang w:bidi="he-IL"/>
         </w:rPr>
-        <w:t>חובות חודשיים למשמתמש במידה והנ״ל הינו חבר מועדון.</w:t>
+        <w:t xml:space="preserve">חובות חודשיים </w:t>
+      </w:r>
+      <w:proofErr w:type="spellStart"/>
+      <w:r>
+        <w:rPr>
+          <w:rFonts w:cstheme="minorHAnsi" w:hint="cs"/>
+          <w:sz w:val="24"/>
+          <w:szCs w:val="24"/>
+          <w:rtl/>
+          <w:lang w:bidi="he-IL"/>
+        </w:rPr>
+        <w:t>למשמתמש</w:t>
+      </w:r>
+      <w:proofErr w:type="spellEnd"/>
+      <w:r>
+        <w:rPr>
+          <w:rFonts w:cstheme="minorHAnsi" w:hint="cs"/>
+          <w:sz w:val="24"/>
+          <w:szCs w:val="24"/>
+          <w:rtl/>
+          <w:lang w:bidi="he-IL"/>
+        </w:rPr>
+        <w:t xml:space="preserve"> במידה והנ״ל הינו חבר מועדון.</w:t>
       </w:r>
     </w:p>
     <w:p>
@@ -1189,6 +1445,7 @@
           <w:lang w:bidi="he-IL"/>
         </w:rPr>
       </w:pPr>
+      <w:proofErr w:type="spellStart"/>
       <w:r>
         <w:rPr>
           <w:rFonts w:cstheme="minorHAnsi" w:hint="cs"/>
@@ -1197,7 +1454,18 @@
           <w:u w:val="single"/>
           <w:rtl/>
         </w:rPr>
-        <w:t xml:space="preserve">מחלקת </w:t>
+        <w:t>מחלקת</w:t>
+      </w:r>
+      <w:proofErr w:type="spellEnd"/>
+      <w:r>
+        <w:rPr>
+          <w:rFonts w:cstheme="minorHAnsi" w:hint="cs"/>
+          <w:sz w:val="28"/>
+          <w:szCs w:val="28"/>
+          <w:u w:val="single"/>
+          <w:rtl/>
+        </w:rPr>
+        <w:t xml:space="preserve"> </w:t>
       </w:r>
       <w:r>
         <w:rPr>
@@ -1603,6 +1871,7 @@
           <w:rtl/>
         </w:rPr>
       </w:pPr>
+      <w:proofErr w:type="spellStart"/>
       <w:r>
         <w:rPr>
           <w:rFonts w:cstheme="minorHAnsi" w:hint="cs"/>
@@ -1613,8 +1882,74 @@
           <w:u w:val="single"/>
           <w:rtl/>
         </w:rPr>
-        <w:t xml:space="preserve">תיאור המתודות של </w:t>
-      </w:r>
+        <w:t>תיאור</w:t>
+      </w:r>
+      <w:proofErr w:type="spellEnd"/>
+      <w:r>
+        <w:rPr>
+          <w:rFonts w:cstheme="minorHAnsi" w:hint="cs"/>
+          <w:b/>
+          <w:bCs/>
+          <w:sz w:val="32"/>
+          <w:szCs w:val="32"/>
+          <w:u w:val="single"/>
+          <w:rtl/>
+        </w:rPr>
+        <w:t xml:space="preserve"> </w:t>
+      </w:r>
+      <w:proofErr w:type="spellStart"/>
+      <w:r>
+        <w:rPr>
+          <w:rFonts w:cstheme="minorHAnsi" w:hint="cs"/>
+          <w:b/>
+          <w:bCs/>
+          <w:sz w:val="32"/>
+          <w:szCs w:val="32"/>
+          <w:u w:val="single"/>
+          <w:rtl/>
+        </w:rPr>
+        <w:t>המתודות</w:t>
+      </w:r>
+      <w:proofErr w:type="spellEnd"/>
+      <w:r>
+        <w:rPr>
+          <w:rFonts w:cstheme="minorHAnsi" w:hint="cs"/>
+          <w:b/>
+          <w:bCs/>
+          <w:sz w:val="32"/>
+          <w:szCs w:val="32"/>
+          <w:u w:val="single"/>
+          <w:rtl/>
+        </w:rPr>
+        <w:t xml:space="preserve"> </w:t>
+      </w:r>
+      <w:proofErr w:type="spellStart"/>
+      <w:r>
+        <w:rPr>
+          <w:rFonts w:cstheme="minorHAnsi" w:hint="cs"/>
+          <w:b/>
+          <w:bCs/>
+          <w:sz w:val="32"/>
+          <w:szCs w:val="32"/>
+          <w:u w:val="single"/>
+          <w:rtl/>
+        </w:rPr>
+        <w:t>של</w:t>
+      </w:r>
+      <w:proofErr w:type="spellEnd"/>
+      <w:r>
+        <w:rPr>
+          <w:rFonts w:cstheme="minorHAnsi" w:hint="cs"/>
+          <w:b/>
+          <w:bCs/>
+          <w:sz w:val="32"/>
+          <w:szCs w:val="32"/>
+          <w:u w:val="single"/>
+          <w:rtl/>
+        </w:rPr>
+        <w:t xml:space="preserve"> </w:t>
+      </w:r>
+      <w:proofErr w:type="spellStart"/>
       <w:r>
         <w:rPr>
           <w:rFonts w:cstheme="minorHAnsi"/>
@@ -1626,6 +1961,7 @@
         </w:rPr>
         <w:t>RecordsCompany</w:t>
       </w:r>
+      <w:proofErr w:type="spellEnd"/>
       <w:r>
         <w:rPr>
           <w:rFonts w:cstheme="minorHAnsi" w:hint="cs"/>
@@ -1673,6 +2009,7 @@
           <w:lang w:bidi="he-IL"/>
         </w:rPr>
       </w:pPr>
+      <w:proofErr w:type="spellStart"/>
       <w:r>
         <w:rPr>
           <w:rFonts w:eastAsiaTheme="minorEastAsia" w:cstheme="minorHAnsi" w:hint="cs"/>
@@ -1684,6 +2021,8 @@
         </w:rPr>
         <w:t>תיאור</w:t>
       </w:r>
+      <w:proofErr w:type="spellEnd"/>
+      <w:proofErr w:type="gramStart"/>
       <w:r>
         <w:rPr>
           <w:rFonts w:eastAsiaTheme="minorEastAsia" w:cstheme="minorHAnsi" w:hint="cs"/>
@@ -1716,6 +2055,7 @@
         </w:rPr>
         <w:t>.</w:t>
       </w:r>
+      <w:proofErr w:type="gramEnd"/>
       <w:r>
         <w:rPr>
           <w:rFonts w:ascii="CambriaMath" w:eastAsia="CambriaMath" w:hint="cs"/>
@@ -1736,8 +2076,20 @@
           <w:rtl/>
           <w:lang w:bidi="he-IL"/>
         </w:rPr>
-        <w:t xml:space="preserve">נאתחל את כלל </w:t>
-      </w:r>
+        <w:t xml:space="preserve">נאתחל את כלל המבנים הקיימים במערכת (עץ דרגות, </w:t>
+      </w:r>
+      <w:proofErr w:type="spellStart"/>
+      <w:r>
+        <w:rPr>
+          <w:rFonts w:ascii="CambriaMath" w:eastAsia="CambriaMath"/>
+          <w:color w:val="000000"/>
+          <w:sz w:val="20"/>
+          <w:szCs w:val="20"/>
+          <w:lang w:bidi="he-IL"/>
+        </w:rPr>
+        <w:t>UnionFind</w:t>
+      </w:r>
+      <w:proofErr w:type="spellEnd"/>
       <w:r>
         <w:rPr>
           <w:rFonts w:ascii="CambriaMath" w:eastAsia="CambriaMath" w:hint="cs"/>
@@ -1747,8 +2099,20 @@
           <w:rtl/>
           <w:lang w:bidi="he-IL"/>
         </w:rPr>
-        <w:t>המבנים</w:t>
-      </w:r>
+        <w:t xml:space="preserve">, </w:t>
+      </w:r>
+      <w:proofErr w:type="spellStart"/>
+      <w:r>
+        <w:rPr>
+          <w:rFonts w:ascii="CambriaMath" w:eastAsia="CambriaMath"/>
+          <w:color w:val="000000"/>
+          <w:sz w:val="20"/>
+          <w:szCs w:val="20"/>
+          <w:lang w:bidi="he-IL"/>
+        </w:rPr>
+        <w:t>HashTable</w:t>
+      </w:r>
+      <w:proofErr w:type="spellEnd"/>
       <w:r>
         <w:rPr>
           <w:rFonts w:ascii="CambriaMath" w:eastAsia="CambriaMath" w:hint="cs"/>
@@ -1758,7 +2122,17 @@
           <w:rtl/>
           <w:lang w:bidi="he-IL"/>
         </w:rPr>
-        <w:t xml:space="preserve"> הקיימים במערכת </w:t>
+        <w:t xml:space="preserve">) שלנו עם ערכי </w:t>
+      </w:r>
+      <w:r>
+        <w:rPr>
+          <w:rFonts w:ascii="CambriaMath" w:eastAsia="CambriaMath"/>
+          <w:color w:val="000000"/>
+          <w:sz w:val="20"/>
+          <w:szCs w:val="20"/>
+          <w:lang w:bidi="he-IL"/>
+        </w:rPr>
+        <w:t>null</w:t>
       </w:r>
       <w:r>
         <w:rPr>
@@ -1769,8 +2143,67 @@
           <w:rtl/>
           <w:lang w:bidi="he-IL"/>
         </w:rPr>
-        <w:t xml:space="preserve">(עץ דרגות, </w:t>
-      </w:r>
+        <w:t>.</w:t>
+      </w:r>
+    </w:p>
+    <w:p>
+      <w:pPr>
+        <w:bidi/>
+        <w:spacing w:after="0"/>
+        <w:rPr>
+          <w:rFonts w:eastAsiaTheme="minorEastAsia" w:cstheme="minorHAnsi"/>
+          <w:i/>
+          <w:sz w:val="24"/>
+          <w:szCs w:val="24"/>
+          <w:rtl/>
+        </w:rPr>
+      </w:pPr>
+      <w:proofErr w:type="spellStart"/>
+      <w:r>
+        <w:rPr>
+          <w:rFonts w:eastAsiaTheme="minorEastAsia" w:cstheme="minorHAnsi" w:hint="cs"/>
+          <w:i/>
+          <w:sz w:val="24"/>
+          <w:szCs w:val="24"/>
+          <w:u w:val="single"/>
+          <w:rtl/>
+        </w:rPr>
+        <w:t>סיבוכיות</w:t>
+      </w:r>
+      <w:proofErr w:type="spellEnd"/>
+      <w:proofErr w:type="gramStart"/>
+      <w:r>
+        <w:rPr>
+          <w:rFonts w:eastAsiaTheme="minorEastAsia" w:cstheme="minorHAnsi" w:hint="cs"/>
+          <w:i/>
+          <w:sz w:val="24"/>
+          <w:szCs w:val="24"/>
+          <w:rtl/>
+        </w:rPr>
+        <w:t>:</w:t>
+      </w:r>
+      <w:r>
+        <w:rPr>
+          <w:rFonts w:eastAsiaTheme="minorEastAsia" w:cstheme="minorHAnsi" w:hint="cs"/>
+          <w:i/>
+          <w:sz w:val="24"/>
+          <w:szCs w:val="24"/>
+          <w:rtl/>
+          <w:lang w:bidi="he-IL"/>
+        </w:rPr>
+        <w:t xml:space="preserve"> </w:t>
+      </w:r>
+      <w:r>
+        <w:rPr>
+          <w:rFonts w:eastAsiaTheme="minorEastAsia" w:cstheme="minorHAnsi" w:hint="cs"/>
+          <w:i/>
+          <w:sz w:val="24"/>
+          <w:szCs w:val="24"/>
+          <w:rtl/>
+        </w:rPr>
+        <w:t>.</w:t>
+      </w:r>
+      <w:proofErr w:type="gramEnd"/>
       <w:r>
         <w:rPr>
           <w:rFonts w:ascii="CambriaMath" w:eastAsia="CambriaMath"/>
@@ -1779,8 +2212,120 @@
           <w:szCs w:val="20"/>
           <w:lang w:bidi="he-IL"/>
         </w:rPr>
-        <w:t>UnionFind</w:t>
-      </w:r>
+        <w:t xml:space="preserve"> </w:t>
+      </w:r>
+      <w:proofErr w:type="gramStart"/>
+      <w:r>
+        <w:rPr>
+          <w:rFonts w:ascii="CambriaMath" w:eastAsia="CambriaMath"/>
+          <w:color w:val="000000"/>
+          <w:sz w:val="20"/>
+          <w:szCs w:val="20"/>
+          <w:lang w:bidi="he-IL"/>
+        </w:rPr>
+        <w:t>O(</w:t>
+      </w:r>
+      <w:proofErr w:type="gramEnd"/>
+      <w:r>
+        <w:rPr>
+          <w:rFonts w:ascii="CambriaMath" w:eastAsia="CambriaMath"/>
+          <w:color w:val="000000"/>
+          <w:sz w:val="20"/>
+          <w:szCs w:val="20"/>
+          <w:lang w:bidi="he-IL"/>
+        </w:rPr>
+        <w:t>1)</w:t>
+      </w:r>
+    </w:p>
+    <w:p>
+      <w:pPr>
+        <w:bidi/>
+        <w:spacing w:after="0"/>
+        <w:rPr>
+          <w:rFonts w:eastAsiaTheme="minorEastAsia" w:cstheme="minorHAnsi"/>
+          <w:i/>
+          <w:color w:val="AEAAAA" w:themeColor="background2" w:themeShade="BF"/>
+          <w:sz w:val="24"/>
+          <w:szCs w:val="24"/>
+        </w:rPr>
+      </w:pPr>
+      <w:r>
+        <w:rPr>
+          <w:rFonts w:eastAsiaTheme="minorEastAsia" w:cstheme="minorHAnsi"/>
+          <w:i/>
+          <w:color w:val="AEAAAA" w:themeColor="background2" w:themeShade="BF"/>
+          <w:sz w:val="24"/>
+          <w:szCs w:val="24"/>
+        </w:rPr>
+        <w:t>______________________________________________________________________________</w:t>
+      </w:r>
+    </w:p>
+    <w:p>
+      <w:pPr>
+        <w:pStyle w:val="NormalWeb"/>
+      </w:pPr>
+      <w:r>
+        <w:rPr>
+          <w:rFonts w:ascii="CambriaMath" w:eastAsia="CambriaMath" w:hAnsi="CambriaMath" w:cs="CambriaMath" w:hint="eastAsia"/>
+          <w:sz w:val="20"/>
+          <w:szCs w:val="20"/>
+        </w:rPr>
+        <w:t>~</w:t>
+      </w:r>
+      <w:r>
+        <w:rPr>
+          <w:rFonts w:ascii="CambriaMath" w:eastAsia="CambriaMath" w:hAnsi="CambriaMath" w:cs="CambriaMath"/>
+          <w:sz w:val="20"/>
+          <w:szCs w:val="20"/>
+        </w:rPr>
+        <w:t>RecordsCompany</w:t>
+      </w:r>
+      <w:r>
+        <w:rPr>
+          <w:rFonts w:ascii="CambriaMath" w:eastAsia="CambriaMath" w:hAnsi="CambriaMath" w:cs="CambriaMath" w:hint="eastAsia"/>
+          <w:sz w:val="20"/>
+          <w:szCs w:val="20"/>
+        </w:rPr>
+        <w:t xml:space="preserve">() </w:t>
+      </w:r>
+    </w:p>
+    <w:p>
+      <w:pPr>
+        <w:bidi/>
+        <w:spacing w:after="0"/>
+        <w:rPr>
+          <w:rFonts w:ascii="CambriaMath" w:eastAsia="CambriaMath"/>
+          <w:color w:val="000000"/>
+          <w:sz w:val="20"/>
+          <w:szCs w:val="20"/>
+          <w:rtl/>
+          <w:lang w:bidi="he-IL"/>
+        </w:rPr>
+      </w:pPr>
+      <w:proofErr w:type="spellStart"/>
+      <w:r>
+        <w:rPr>
+          <w:rFonts w:eastAsiaTheme="minorEastAsia" w:cstheme="minorHAnsi" w:hint="cs"/>
+          <w:i/>
+          <w:sz w:val="24"/>
+          <w:szCs w:val="24"/>
+          <w:u w:val="single"/>
+          <w:rtl/>
+        </w:rPr>
+        <w:t>תיאור</w:t>
+      </w:r>
+      <w:proofErr w:type="spellEnd"/>
+      <w:r>
+        <w:rPr>
+          <w:rFonts w:eastAsiaTheme="minorEastAsia" w:cstheme="minorHAnsi" w:hint="cs"/>
+          <w:i/>
+          <w:sz w:val="24"/>
+          <w:szCs w:val="24"/>
+          <w:rtl/>
+        </w:rPr>
+        <w:t xml:space="preserve">: </w:t>
+      </w:r>
+      <w:proofErr w:type="spellStart"/>
       <w:r>
         <w:rPr>
           <w:rFonts w:ascii="CambriaMath" w:eastAsia="CambriaMath" w:hint="cs"/>
@@ -1790,8 +2335,21 @@
           <w:rtl/>
           <w:lang w:bidi="he-IL"/>
         </w:rPr>
-        <w:t xml:space="preserve">, </w:t>
-      </w:r>
+        <w:t>נמחוק</w:t>
+      </w:r>
+      <w:proofErr w:type="spellEnd"/>
+      <w:r>
+        <w:rPr>
+          <w:rFonts w:ascii="CambriaMath" w:eastAsia="CambriaMath" w:hint="cs"/>
+          <w:color w:val="000000"/>
+          <w:sz w:val="20"/>
+          <w:szCs w:val="20"/>
+          <w:rtl/>
+          <w:lang w:bidi="he-IL"/>
+        </w:rPr>
+        <w:t xml:space="preserve"> את המידע המוחזק בעץ, ב-</w:t>
+      </w:r>
+      <w:proofErr w:type="spellStart"/>
       <w:r>
         <w:rPr>
           <w:rFonts w:ascii="CambriaMath" w:eastAsia="CambriaMath"/>
@@ -1800,8 +2358,9 @@
           <w:szCs w:val="20"/>
           <w:lang w:bidi="he-IL"/>
         </w:rPr>
-        <w:t>HashTable</w:t>
-      </w:r>
+        <w:t>UnionFind</w:t>
+      </w:r>
+      <w:proofErr w:type="spellEnd"/>
       <w:r>
         <w:rPr>
           <w:rFonts w:ascii="CambriaMath" w:eastAsia="CambriaMath" w:hint="cs"/>
@@ -1811,8 +2370,20 @@
           <w:rtl/>
           <w:lang w:bidi="he-IL"/>
         </w:rPr>
-        <w:t xml:space="preserve">) </w:t>
-      </w:r>
+        <w:t xml:space="preserve"> וב-</w:t>
+      </w:r>
+      <w:proofErr w:type="spellStart"/>
+      <w:r>
+        <w:rPr>
+          <w:rFonts w:ascii="CambriaMath" w:eastAsia="CambriaMath"/>
+          <w:color w:val="000000"/>
+          <w:sz w:val="20"/>
+          <w:szCs w:val="20"/>
+          <w:lang w:bidi="he-IL"/>
+        </w:rPr>
+        <w:t>HashTable</w:t>
+      </w:r>
+      <w:proofErr w:type="spellEnd"/>
       <w:r>
         <w:rPr>
           <w:rFonts w:ascii="CambriaMath" w:eastAsia="CambriaMath" w:hint="cs"/>
@@ -1822,27 +2393,6 @@
           <w:rtl/>
           <w:lang w:bidi="he-IL"/>
         </w:rPr>
-        <w:t xml:space="preserve">שלנו עם ערכי </w:t>
-      </w:r>
-      <w:r>
-        <w:rPr>
-          <w:rFonts w:ascii="CambriaMath" w:eastAsia="CambriaMath"/>
-          <w:color w:val="000000"/>
-          <w:sz w:val="20"/>
-          <w:szCs w:val="20"/>
-          <w:lang w:bidi="he-IL"/>
-        </w:rPr>
-        <w:t>null</w:t>
-      </w:r>
-      <w:r>
-        <w:rPr>
-          <w:rFonts w:ascii="CambriaMath" w:eastAsia="CambriaMath" w:hint="cs"/>
-          <w:color w:val="000000"/>
-          <w:sz w:val="20"/>
-          <w:szCs w:val="20"/>
-          <w:rtl/>
-          <w:lang w:bidi="he-IL"/>
-        </w:rPr>
         <w:t>.</w:t>
       </w:r>
     </w:p>
@@ -1858,6 +2408,7 @@
           <w:rtl/>
         </w:rPr>
       </w:pPr>
+      <w:proofErr w:type="spellStart"/>
       <w:r>
         <w:rPr>
           <w:rFonts w:eastAsiaTheme="minorEastAsia" w:cstheme="minorHAnsi" w:hint="cs"/>
@@ -1869,232 +2420,7 @@
         </w:rPr>
         <w:t>סיבוכיות</w:t>
       </w:r>
-      <w:r>
-        <w:rPr>
-          <w:rFonts w:eastAsiaTheme="minorEastAsia" w:cstheme="minorHAnsi" w:hint="cs"/>
-          <w:i/>
-          <w:sz w:val="24"/>
-          <w:szCs w:val="24"/>
-          <w:rtl/>
-        </w:rPr>
-        <w:t>:</w:t>
-      </w:r>
-      <w:r>
-        <w:rPr>
-          <w:rFonts w:eastAsiaTheme="minorEastAsia" w:cstheme="minorHAnsi" w:hint="cs"/>
-          <w:i/>
-          <w:sz w:val="24"/>
-          <w:szCs w:val="24"/>
-          <w:rtl/>
-          <w:lang w:bidi="he-IL"/>
-        </w:rPr>
-        <w:t xml:space="preserve"> </w:t>
-      </w:r>
-      <w:r>
-        <w:rPr>
-          <w:rFonts w:eastAsiaTheme="minorEastAsia" w:cstheme="minorHAnsi" w:hint="cs"/>
-          <w:i/>
-          <w:sz w:val="24"/>
-          <w:szCs w:val="24"/>
-          <w:rtl/>
-        </w:rPr>
-        <w:t>.</w:t>
-      </w:r>
-      <w:r>
-        <w:rPr>
-          <w:rFonts w:ascii="CambriaMath" w:eastAsia="CambriaMath"/>
-          <w:color w:val="000000"/>
-          <w:sz w:val="20"/>
-          <w:szCs w:val="20"/>
-          <w:lang w:bidi="he-IL"/>
-        </w:rPr>
-        <w:t xml:space="preserve"> </w:t>
-      </w:r>
-      <w:r>
-        <w:rPr>
-          <w:rFonts w:ascii="CambriaMath" w:eastAsia="CambriaMath"/>
-          <w:color w:val="000000"/>
-          <w:sz w:val="20"/>
-          <w:szCs w:val="20"/>
-          <w:lang w:bidi="he-IL"/>
-        </w:rPr>
-        <w:t>O(1)</w:t>
-      </w:r>
-    </w:p>
-    <w:p>
-      <w:pPr>
-        <w:bidi/>
-        <w:spacing w:after="0"/>
-        <w:rPr>
-          <w:rFonts w:eastAsiaTheme="minorEastAsia" w:cstheme="minorHAnsi"/>
-          <w:i/>
-          <w:color w:val="AEAAAA" w:themeColor="background2" w:themeShade="BF"/>
-          <w:sz w:val="24"/>
-          <w:szCs w:val="24"/>
-        </w:rPr>
-      </w:pPr>
-      <w:r>
-        <w:rPr>
-          <w:rFonts w:eastAsiaTheme="minorEastAsia" w:cstheme="minorHAnsi"/>
-          <w:i/>
-          <w:color w:val="AEAAAA" w:themeColor="background2" w:themeShade="BF"/>
-          <w:sz w:val="24"/>
-          <w:szCs w:val="24"/>
-        </w:rPr>
-        <w:t>______________________________________________________________________________</w:t>
-      </w:r>
-    </w:p>
-    <w:p>
-      <w:pPr>
-        <w:pStyle w:val="NormalWeb"/>
-      </w:pPr>
-      <w:r>
-        <w:rPr>
-          <w:rFonts w:ascii="CambriaMath" w:eastAsia="CambriaMath" w:hAnsi="CambriaMath" w:cs="CambriaMath" w:hint="eastAsia"/>
-          <w:sz w:val="20"/>
-          <w:szCs w:val="20"/>
-        </w:rPr>
-        <w:t>~</w:t>
-      </w:r>
-      <w:r>
-        <w:rPr>
-          <w:rFonts w:ascii="CambriaMath" w:eastAsia="CambriaMath" w:hAnsi="CambriaMath" w:cs="CambriaMath"/>
-          <w:sz w:val="20"/>
-          <w:szCs w:val="20"/>
-        </w:rPr>
-        <w:t>RecordsCompany</w:t>
-      </w:r>
-      <w:r>
-        <w:rPr>
-          <w:rFonts w:ascii="CambriaMath" w:eastAsia="CambriaMath" w:hAnsi="CambriaMath" w:cs="CambriaMath" w:hint="eastAsia"/>
-          <w:sz w:val="20"/>
-          <w:szCs w:val="20"/>
-        </w:rPr>
-        <w:t xml:space="preserve">() </w:t>
-      </w:r>
-    </w:p>
-    <w:p>
-      <w:pPr>
-        <w:bidi/>
-        <w:spacing w:after="0"/>
-        <w:rPr>
-          <w:rFonts w:ascii="CambriaMath" w:eastAsia="CambriaMath"/>
-          <w:color w:val="000000"/>
-          <w:sz w:val="20"/>
-          <w:szCs w:val="20"/>
-          <w:rtl/>
-          <w:lang w:bidi="he-IL"/>
-        </w:rPr>
-      </w:pPr>
-      <w:r>
-        <w:rPr>
-          <w:rFonts w:eastAsiaTheme="minorEastAsia" w:cstheme="minorHAnsi" w:hint="cs"/>
-          <w:i/>
-          <w:sz w:val="24"/>
-          <w:szCs w:val="24"/>
-          <w:u w:val="single"/>
-          <w:rtl/>
-        </w:rPr>
-        <w:t>תיאור</w:t>
-      </w:r>
-      <w:r>
-        <w:rPr>
-          <w:rFonts w:eastAsiaTheme="minorEastAsia" w:cstheme="minorHAnsi" w:hint="cs"/>
-          <w:i/>
-          <w:sz w:val="24"/>
-          <w:szCs w:val="24"/>
-          <w:rtl/>
-        </w:rPr>
-        <w:t xml:space="preserve">: </w:t>
-      </w:r>
-      <w:r>
-        <w:rPr>
-          <w:rFonts w:ascii="CambriaMath" w:eastAsia="CambriaMath" w:hint="cs"/>
-          <w:color w:val="000000"/>
-          <w:sz w:val="20"/>
-          <w:szCs w:val="20"/>
-          <w:rtl/>
-          <w:lang w:bidi="he-IL"/>
-        </w:rPr>
-        <w:t>נמחוק את המידע המוחזק בע</w:t>
-      </w:r>
-      <w:r>
-        <w:rPr>
-          <w:rFonts w:ascii="CambriaMath" w:eastAsia="CambriaMath" w:hint="cs"/>
-          <w:color w:val="000000"/>
-          <w:sz w:val="20"/>
-          <w:szCs w:val="20"/>
-          <w:rtl/>
-          <w:lang w:bidi="he-IL"/>
-        </w:rPr>
-        <w:t>ץ, ב-</w:t>
-      </w:r>
-      <w:r>
-        <w:rPr>
-          <w:rFonts w:ascii="CambriaMath" w:eastAsia="CambriaMath"/>
-          <w:color w:val="000000"/>
-          <w:sz w:val="20"/>
-          <w:szCs w:val="20"/>
-          <w:lang w:bidi="he-IL"/>
-        </w:rPr>
-        <w:t>UnionFind</w:t>
-      </w:r>
-      <w:r>
-        <w:rPr>
-          <w:rFonts w:ascii="CambriaMath" w:eastAsia="CambriaMath" w:hint="cs"/>
-          <w:color w:val="000000"/>
-          <w:sz w:val="20"/>
-          <w:szCs w:val="20"/>
-          <w:rtl/>
-          <w:lang w:bidi="he-IL"/>
-        </w:rPr>
-        <w:t xml:space="preserve"> וב-</w:t>
-      </w:r>
-      <w:r>
-        <w:rPr>
-          <w:rFonts w:ascii="CambriaMath" w:eastAsia="CambriaMath"/>
-          <w:color w:val="000000"/>
-          <w:sz w:val="20"/>
-          <w:szCs w:val="20"/>
-          <w:lang w:bidi="he-IL"/>
-        </w:rPr>
-        <w:t>HashTable</w:t>
-      </w:r>
-      <w:r>
-        <w:rPr>
-          <w:rFonts w:ascii="CambriaMath" w:eastAsia="CambriaMath" w:hint="cs"/>
-          <w:color w:val="000000"/>
-          <w:sz w:val="20"/>
-          <w:szCs w:val="20"/>
-          <w:rtl/>
-          <w:lang w:bidi="he-IL"/>
-        </w:rPr>
-        <w:t>.</w:t>
-      </w:r>
-    </w:p>
-    <w:p>
-      <w:pPr>
-        <w:bidi/>
-        <w:spacing w:after="0"/>
-        <w:rPr>
-          <w:rFonts w:eastAsiaTheme="minorEastAsia" w:cstheme="minorHAnsi"/>
-          <w:i/>
-          <w:sz w:val="24"/>
-          <w:szCs w:val="24"/>
-          <w:rtl/>
-        </w:rPr>
-      </w:pPr>
-      <w:r>
-        <w:rPr>
-          <w:rFonts w:eastAsiaTheme="minorEastAsia" w:cstheme="minorHAnsi" w:hint="cs"/>
-          <w:i/>
-          <w:sz w:val="24"/>
-          <w:szCs w:val="24"/>
-          <w:u w:val="single"/>
-          <w:rtl/>
-        </w:rPr>
-        <w:t>סיבוכיות</w:t>
-      </w:r>
+      <w:proofErr w:type="spellEnd"/>
       <w:r>
         <w:rPr>
           <w:rFonts w:eastAsiaTheme="minorEastAsia" w:cstheme="minorHAnsi" w:hint="cs"/>
@@ -2165,13 +2491,15 @@
         <w:bidi/>
         <w:spacing w:after="0"/>
         <w:rPr>
-          <w:rFonts w:ascii="CambriaMath" w:eastAsia="CambriaMath"/>
+          <w:rFonts w:ascii="CambriaMath" w:eastAsia="CambriaMath" w:hint="cs"/>
           <w:color w:val="000000"/>
           <w:sz w:val="20"/>
           <w:szCs w:val="20"/>
+          <w:rtl/>
           <w:lang w:val="en-IL" w:bidi="he-IL"/>
         </w:rPr>
       </w:pPr>
+      <w:proofErr w:type="spellStart"/>
       <w:r>
         <w:rPr>
           <w:rFonts w:eastAsiaTheme="minorEastAsia" w:cstheme="minorHAnsi" w:hint="cs"/>
@@ -2183,6 +2511,7 @@
         </w:rPr>
         <w:t>תיאור</w:t>
       </w:r>
+      <w:proofErr w:type="spellEnd"/>
       <w:r>
         <w:rPr>
           <w:rFonts w:eastAsiaTheme="minorEastAsia" w:cstheme="minorHAnsi" w:hint="cs"/>
@@ -2214,6 +2543,69 @@
           <w:lang w:bidi="he-IL"/>
         </w:rPr>
         <w:t>אפס את סידור התקליטים ואת סכום הכסף שכל אדם חייב.</w:t>
+      </w:r>
+      <w:r>
+        <w:rPr>
+          <w:rFonts w:eastAsiaTheme="minorEastAsia" w:cs="Calibri" w:hint="cs"/>
+          <w:i/>
+          <w:sz w:val="24"/>
+          <w:szCs w:val="24"/>
+          <w:rtl/>
+          <w:lang w:bidi="he-IL"/>
+        </w:rPr>
+        <w:t xml:space="preserve"> </w:t>
+      </w:r>
+      <w:r>
+        <w:rPr>
+          <w:rFonts w:eastAsiaTheme="minorEastAsia" w:cs="Calibri" w:hint="cs"/>
+          <w:i/>
+          <w:sz w:val="24"/>
+          <w:szCs w:val="24"/>
+          <w:highlight w:val="yellow"/>
+          <w:rtl/>
+          <w:lang w:bidi="he-IL"/>
+        </w:rPr>
+        <w:t>ניי</w:t>
+      </w:r>
+      <w:r>
+        <w:rPr>
+          <w:rFonts w:eastAsiaTheme="minorEastAsia" w:cs="Calibri" w:hint="cs"/>
+          <w:i/>
+          <w:color w:val="FF0000"/>
+          <w:sz w:val="24"/>
+          <w:szCs w:val="24"/>
+          <w:highlight w:val="yellow"/>
+          <w:rtl/>
+          <w:lang w:bidi="he-IL"/>
+        </w:rPr>
+        <w:t xml:space="preserve">צר פה את המבנה </w:t>
+      </w:r>
+      <w:proofErr w:type="spellStart"/>
+      <w:r>
+        <w:rPr>
+          <w:rFonts w:eastAsiaTheme="minorEastAsia" w:cs="Calibri"/>
+          <w:i/>
+          <w:color w:val="FF0000"/>
+          <w:sz w:val="24"/>
+          <w:szCs w:val="24"/>
+          <w:highlight w:val="yellow"/>
+          <w:lang w:bidi="he-IL"/>
+        </w:rPr>
+        <w:t>unionfind</w:t>
+      </w:r>
+      <w:proofErr w:type="spellEnd"/>
+      <w:r>
+        <w:rPr>
+          <w:rFonts w:eastAsiaTheme="minorEastAsia" w:cs="Calibri" w:hint="cs"/>
+          <w:i/>
+          <w:color w:val="FF0000"/>
+          <w:sz w:val="24"/>
+          <w:szCs w:val="24"/>
+          <w:highlight w:val="yellow"/>
+          <w:rtl/>
+          <w:lang w:bidi="he-IL"/>
+        </w:rPr>
+        <w:t xml:space="preserve"> לתקליטים כמו שצריך!!</w:t>
       </w:r>
     </w:p>
     <w:p>
@@ -2229,6 +2621,7 @@
           <w:lang w:bidi="he-IL"/>
         </w:rPr>
       </w:pPr>
+      <w:proofErr w:type="spellStart"/>
       <w:r>
         <w:rPr>
           <w:rFonts w:eastAsiaTheme="minorEastAsia" w:cstheme="minorHAnsi" w:hint="cs"/>
@@ -2240,6 +2633,7 @@
         </w:rPr>
         <w:t>סיבוכיות</w:t>
       </w:r>
+      <w:proofErr w:type="spellEnd"/>
       <w:r>
         <w:rPr>
           <w:rFonts w:eastAsiaTheme="minorEastAsia" w:cstheme="minorHAnsi" w:hint="cs"/>
@@ -2318,6 +2712,7 @@
         </w:rPr>
         <w:t xml:space="preserve">הכנסה לשלוש עצי </w:t>
       </w:r>
+      <w:proofErr w:type="spellStart"/>
       <w:r>
         <w:rPr>
           <w:rFonts w:eastAsiaTheme="minorEastAsia" w:cstheme="minorHAnsi"/>
@@ -2328,6 +2723,7 @@
         </w:rPr>
         <w:t>avl</w:t>
       </w:r>
+      <w:proofErr w:type="spellEnd"/>
       <w:r>
         <w:rPr>
           <w:rFonts w:eastAsiaTheme="minorEastAsia" w:cstheme="minorHAnsi" w:hint="cs"/>
@@ -2427,6 +2823,7 @@
           <w:rtl/>
         </w:rPr>
       </w:pPr>
+      <w:proofErr w:type="spellStart"/>
       <w:r>
         <w:rPr>
           <w:rFonts w:eastAsiaTheme="minorEastAsia" w:cstheme="minorHAnsi" w:hint="cs"/>
@@ -2438,6 +2835,7 @@
         </w:rPr>
         <w:t>סיבוכיות</w:t>
       </w:r>
+      <w:proofErr w:type="spellEnd"/>
       <w:r>
         <w:rPr>
           <w:rFonts w:eastAsiaTheme="minorEastAsia" w:cstheme="minorHAnsi" w:hint="cs"/>
@@ -2529,6 +2927,106 @@
         <w:bidi/>
         <w:spacing w:after="0"/>
         <w:rPr>
+          <w:rFonts w:ascii="CambriaMath" w:eastAsia="CambriaMath"/>
+          <w:color w:val="000000"/>
+          <w:sz w:val="20"/>
+          <w:szCs w:val="20"/>
+          <w:rtl/>
+          <w:lang w:bidi="he-IL"/>
+        </w:rPr>
+      </w:pPr>
+      <w:proofErr w:type="spellStart"/>
+      <w:r>
+        <w:rPr>
+          <w:rFonts w:eastAsiaTheme="minorEastAsia" w:cstheme="minorHAnsi" w:hint="cs"/>
+          <w:i/>
+          <w:sz w:val="24"/>
+          <w:szCs w:val="24"/>
+          <w:u w:val="single"/>
+          <w:rtl/>
+        </w:rPr>
+        <w:t>תיאור</w:t>
+      </w:r>
+      <w:proofErr w:type="spellEnd"/>
+      <w:r>
+        <w:rPr>
+          <w:rFonts w:eastAsiaTheme="minorEastAsia" w:cstheme="minorHAnsi" w:hint="cs"/>
+          <w:i/>
+          <w:sz w:val="24"/>
+          <w:szCs w:val="24"/>
+          <w:rtl/>
+        </w:rPr>
+        <w:t>:</w:t>
+      </w:r>
+      <w:r>
+        <w:rPr>
+          <w:rFonts w:eastAsiaTheme="minorEastAsia" w:cstheme="minorHAnsi" w:hint="cs"/>
+          <w:i/>
+          <w:sz w:val="24"/>
+          <w:szCs w:val="24"/>
+          <w:rtl/>
+          <w:lang w:bidi="he-IL"/>
+        </w:rPr>
+        <w:t xml:space="preserve"> </w:t>
+      </w:r>
+      <w:r>
+        <w:rPr>
+          <w:rFonts w:eastAsiaTheme="minorEastAsia" w:cstheme="minorHAnsi" w:hint="cs"/>
+          <w:i/>
+          <w:sz w:val="24"/>
+          <w:szCs w:val="24"/>
+          <w:rtl/>
+          <w:lang w:bidi="he-IL"/>
+        </w:rPr>
+        <w:t>ננסה להוסיף את הלקוח הנוסף למערכת ע״י צירופו ל-</w:t>
+      </w:r>
+      <w:proofErr w:type="spellStart"/>
+      <w:r>
+        <w:rPr>
+          <w:rFonts w:eastAsiaTheme="minorEastAsia" w:cstheme="minorHAnsi"/>
+          <w:i/>
+          <w:sz w:val="24"/>
+          <w:szCs w:val="24"/>
+          <w:lang w:bidi="he-IL"/>
+        </w:rPr>
+        <w:t>HashTable</w:t>
+      </w:r>
+      <w:proofErr w:type="spellEnd"/>
+      <w:r>
+        <w:rPr>
+          <w:rFonts w:eastAsiaTheme="minorEastAsia" w:cstheme="minorHAnsi" w:hint="cs"/>
+          <w:i/>
+          <w:sz w:val="24"/>
+          <w:szCs w:val="24"/>
+          <w:rtl/>
+          <w:lang w:bidi="he-IL"/>
+        </w:rPr>
+        <w:t xml:space="preserve"> </w:t>
+      </w:r>
+      <w:proofErr w:type="gramStart"/>
+      <w:r>
+        <w:rPr>
+          <w:rFonts w:ascii="CambriaMath" w:eastAsia="CambriaMath"/>
+          <w:color w:val="000000"/>
+          <w:sz w:val="20"/>
+          <w:szCs w:val="20"/>
+          <w:lang w:bidi="he-IL"/>
+        </w:rPr>
+        <w:t>O(</w:t>
+      </w:r>
+      <w:proofErr w:type="gramEnd"/>
+      <w:r>
+        <w:rPr>
+          <w:rFonts w:ascii="CambriaMath" w:eastAsia="CambriaMath"/>
+          <w:color w:val="000000"/>
+          <w:sz w:val="20"/>
+          <w:szCs w:val="20"/>
+          <w:lang w:bidi="he-IL"/>
+        </w:rPr>
+        <w:t>1)</w:t>
+      </w:r>
+      <w:r>
+        <w:rPr>
           <w:rFonts w:ascii="CambriaMath" w:eastAsia="CambriaMath" w:hint="cs"/>
           <w:color w:val="000000"/>
           <w:sz w:val="20"/>
@@ -2536,59 +3034,28 @@
           <w:rtl/>
           <w:lang w:bidi="he-IL"/>
         </w:rPr>
-      </w:pPr>
-      <w:r>
-        <w:rPr>
-          <w:rFonts w:eastAsiaTheme="minorEastAsia" w:cstheme="minorHAnsi" w:hint="cs"/>
-          <w:i/>
-          <w:sz w:val="24"/>
-          <w:szCs w:val="24"/>
-          <w:u w:val="single"/>
-          <w:rtl/>
-        </w:rPr>
-        <w:t>תיאור</w:t>
-      </w:r>
-      <w:r>
-        <w:rPr>
-          <w:rFonts w:eastAsiaTheme="minorEastAsia" w:cstheme="minorHAnsi" w:hint="cs"/>
-          <w:i/>
-          <w:sz w:val="24"/>
-          <w:szCs w:val="24"/>
-          <w:rtl/>
-        </w:rPr>
-        <w:t>:</w:t>
-      </w:r>
-      <w:r>
-        <w:rPr>
-          <w:rFonts w:eastAsiaTheme="minorEastAsia" w:cstheme="minorHAnsi" w:hint="cs"/>
-          <w:i/>
-          <w:sz w:val="24"/>
-          <w:szCs w:val="24"/>
-          <w:rtl/>
-          <w:lang w:bidi="he-IL"/>
-        </w:rPr>
-        <w:t xml:space="preserve"> </w:t>
-      </w:r>
-      <w:r>
-        <w:rPr>
-          <w:rFonts w:eastAsiaTheme="minorEastAsia" w:cstheme="minorHAnsi" w:hint="cs"/>
-          <w:i/>
-          <w:sz w:val="24"/>
-          <w:szCs w:val="24"/>
-          <w:rtl/>
-          <w:lang w:bidi="he-IL"/>
-        </w:rPr>
-        <w:t>ננסה להוסיף את הלקוח הנוסף למערכת ע״י צירופו ל-</w:t>
-      </w:r>
-      <w:r>
-        <w:rPr>
-          <w:rFonts w:eastAsiaTheme="minorEastAsia" w:cstheme="minorHAnsi"/>
-          <w:i/>
-          <w:sz w:val="24"/>
-          <w:szCs w:val="24"/>
-          <w:lang w:bidi="he-IL"/>
-        </w:rPr>
-        <w:t>HashTable</w:t>
+        <w:t xml:space="preserve"> משוערך בממוצע על הקלט</w:t>
+      </w:r>
+      <w:r>
+        <w:rPr>
+          <w:rFonts w:eastAsiaTheme="minorEastAsia" w:cstheme="minorHAnsi" w:hint="cs"/>
+          <w:i/>
+          <w:sz w:val="24"/>
+          <w:szCs w:val="24"/>
+          <w:rtl/>
+          <w:lang w:bidi="he-IL"/>
+        </w:rPr>
+        <w:t xml:space="preserve">, נבחן מקרי בקצה ובמקרה והקלט תקין נייצר אובייקט חדש מסוג </w:t>
+      </w:r>
+      <w:r>
+        <w:rPr>
+          <w:rFonts w:eastAsiaTheme="minorEastAsia" w:cstheme="minorHAnsi"/>
+          <w:i/>
+          <w:sz w:val="24"/>
+          <w:szCs w:val="24"/>
+          <w:lang w:bidi="he-IL"/>
+        </w:rPr>
+        <w:t>costumer</w:t>
       </w:r>
       <w:r>
         <w:rPr>
@@ -2613,88 +3080,35 @@
       </w:r>
       <w:r>
         <w:rPr>
-          <w:rFonts w:ascii="CambriaMath" w:eastAsia="CambriaMath" w:hint="cs"/>
-          <w:color w:val="000000"/>
-          <w:sz w:val="20"/>
-          <w:szCs w:val="20"/>
-          <w:rtl/>
-          <w:lang w:bidi="he-IL"/>
-        </w:rPr>
-        <w:t xml:space="preserve"> משוערך בממוצע על הקלט</w:t>
-      </w:r>
-      <w:r>
-        <w:rPr>
-          <w:rFonts w:eastAsiaTheme="minorEastAsia" w:cstheme="minorHAnsi" w:hint="cs"/>
-          <w:i/>
-          <w:sz w:val="24"/>
-          <w:szCs w:val="24"/>
-          <w:rtl/>
-          <w:lang w:bidi="he-IL"/>
-        </w:rPr>
-        <w:t xml:space="preserve">, נבחן מקרי בקצה ובמקרה והקלט תקין נייצר אובייקט חדש מסוג </w:t>
-      </w:r>
-      <w:r>
-        <w:rPr>
-          <w:rFonts w:eastAsiaTheme="minorEastAsia" w:cstheme="minorHAnsi"/>
-          <w:i/>
-          <w:sz w:val="24"/>
-          <w:szCs w:val="24"/>
-          <w:lang w:bidi="he-IL"/>
-        </w:rPr>
-        <w:t>costumer</w:t>
-      </w:r>
-      <w:r>
-        <w:rPr>
-          <w:rFonts w:eastAsiaTheme="minorEastAsia" w:cstheme="minorHAnsi" w:hint="cs"/>
-          <w:i/>
-          <w:sz w:val="24"/>
-          <w:szCs w:val="24"/>
-          <w:rtl/>
-          <w:lang w:bidi="he-IL"/>
-        </w:rPr>
-        <w:t xml:space="preserve"> </w:t>
-      </w:r>
-      <w:r>
+          <w:rFonts w:eastAsiaTheme="minorEastAsia" w:cstheme="minorHAnsi" w:hint="cs"/>
+          <w:i/>
+          <w:sz w:val="24"/>
+          <w:szCs w:val="24"/>
+          <w:rtl/>
+          <w:lang w:bidi="he-IL"/>
+        </w:rPr>
+        <w:t>.</w:t>
+      </w:r>
+    </w:p>
+    <w:p>
+      <w:pPr>
+        <w:bidi/>
+        <w:spacing w:after="0"/>
         <w:rPr>
           <w:rFonts w:ascii="CambriaMath" w:eastAsia="CambriaMath"/>
           <w:color w:val="000000"/>
           <w:sz w:val="20"/>
           <w:szCs w:val="20"/>
-          <w:lang w:bidi="he-IL"/>
-        </w:rPr>
-        <w:t>O(1)</w:t>
-      </w:r>
-      <w:r>
-        <w:rPr>
-          <w:rFonts w:eastAsiaTheme="minorEastAsia" w:cstheme="minorHAnsi" w:hint="cs"/>
-          <w:i/>
-          <w:sz w:val="24"/>
-          <w:szCs w:val="24"/>
-          <w:rtl/>
-          <w:lang w:bidi="he-IL"/>
-        </w:rPr>
-        <w:t>.</w:t>
-      </w:r>
+          <w:rtl/>
+          <w:lang w:bidi="he-IL"/>
+        </w:rPr>
+      </w:pPr>
     </w:p>
     <w:p>
       <w:pPr>
         <w:bidi/>
         <w:spacing w:after="0"/>
         <w:rPr>
-          <w:rFonts w:ascii="CambriaMath" w:eastAsia="CambriaMath"/>
-          <w:color w:val="000000"/>
-          <w:sz w:val="20"/>
-          <w:szCs w:val="20"/>
-          <w:rtl/>
-          <w:lang w:bidi="he-IL"/>
-        </w:rPr>
-      </w:pPr>
-    </w:p>
-    <w:p>
-      <w:pPr>
-        <w:bidi/>
-        <w:spacing w:after="0"/>
-        <w:rPr>
           <w:rFonts w:eastAsiaTheme="minorEastAsia" w:cstheme="minorHAnsi"/>
           <w:i/>
           <w:color w:val="FF0000"/>
@@ -2703,6 +3117,7 @@
           <w:rtl/>
         </w:rPr>
       </w:pPr>
+      <w:proofErr w:type="spellStart"/>
       <w:r>
         <w:rPr>
           <w:rFonts w:eastAsiaTheme="minorEastAsia" w:cstheme="minorHAnsi" w:hint="cs"/>
@@ -2716,6 +3131,7 @@
         </w:rPr>
         <w:t>סיבוכיות</w:t>
       </w:r>
+      <w:proofErr w:type="spellEnd"/>
       <w:r>
         <w:rPr>
           <w:rFonts w:eastAsiaTheme="minorEastAsia" w:cstheme="minorHAnsi" w:hint="cs"/>
@@ -2728,6 +3144,7 @@
         </w:rPr>
         <w:t xml:space="preserve">: </w:t>
       </w:r>
+      <w:proofErr w:type="gramStart"/>
       <w:r>
         <w:rPr>
           <w:rFonts w:eastAsiaTheme="minorEastAsia" w:cstheme="minorHAnsi"/>
@@ -2748,7 +3165,19 @@
           <w:highlight w:val="yellow"/>
           <w:lang w:bidi="he-IL"/>
         </w:rPr>
-        <w:t>(1)</w:t>
+        <w:t>(</w:t>
+      </w:r>
+      <w:proofErr w:type="gramEnd"/>
+      <w:r>
+        <w:rPr>
+          <w:rFonts w:ascii="CambriaMath" w:eastAsia="CambriaMath"/>
+          <w:color w:val="FF0000"/>
+          <w:sz w:val="20"/>
+          <w:szCs w:val="20"/>
+          <w:highlight w:val="yellow"/>
+          <w:lang w:bidi="he-IL"/>
+        </w:rPr>
+        <w:t>1)</w:t>
       </w:r>
       <w:r>
         <w:rPr>
@@ -2823,13 +3252,14 @@
         <w:spacing w:after="0"/>
         <w:jc w:val="both"/>
         <w:rPr>
-          <w:rFonts w:ascii="CambriaMath" w:eastAsia="CambriaMath" w:hint="cs"/>
+          <w:rFonts w:ascii="CambriaMath" w:eastAsia="CambriaMath"/>
           <w:color w:val="000000"/>
           <w:sz w:val="20"/>
           <w:szCs w:val="20"/>
           <w:rtl/>
         </w:rPr>
       </w:pPr>
+      <w:proofErr w:type="spellStart"/>
       <w:r>
         <w:rPr>
           <w:rFonts w:eastAsiaTheme="minorEastAsia" w:cstheme="minorHAnsi" w:hint="cs"/>
@@ -2841,6 +3271,7 @@
         </w:rPr>
         <w:t>תיאור</w:t>
       </w:r>
+      <w:proofErr w:type="spellEnd"/>
       <w:r>
         <w:rPr>
           <w:rFonts w:eastAsiaTheme="minorEastAsia" w:cstheme="minorHAnsi" w:hint="cs"/>
@@ -2860,8 +3291,33 @@
           <w:rtl/>
           <w:lang w:bidi="he-IL"/>
         </w:rPr>
-        <w:t xml:space="preserve">נגש לללקוח בעל המזהה המתקבל בעזרת טבלת הערבול שלנו </w:t>
-      </w:r>
+        <w:t xml:space="preserve">נגש </w:t>
+      </w:r>
+      <w:proofErr w:type="spellStart"/>
+      <w:r>
+        <w:rPr>
+          <w:rFonts w:eastAsiaTheme="minorEastAsia" w:cstheme="minorHAnsi" w:hint="cs"/>
+          <w:i/>
+          <w:sz w:val="24"/>
+          <w:szCs w:val="24"/>
+          <w:rtl/>
+          <w:lang w:bidi="he-IL"/>
+        </w:rPr>
+        <w:t>לללקוח</w:t>
+      </w:r>
+      <w:proofErr w:type="spellEnd"/>
+      <w:r>
+        <w:rPr>
+          <w:rFonts w:eastAsiaTheme="minorEastAsia" w:cstheme="minorHAnsi" w:hint="cs"/>
+          <w:i/>
+          <w:sz w:val="24"/>
+          <w:szCs w:val="24"/>
+          <w:rtl/>
+          <w:lang w:bidi="he-IL"/>
+        </w:rPr>
+        <w:t xml:space="preserve"> בעל המזהה המתקבל בעזרת טבלת הערבול שלנו </w:t>
+      </w:r>
+      <w:proofErr w:type="gramStart"/>
       <w:r>
         <w:rPr>
           <w:rFonts w:eastAsiaTheme="minorEastAsia" w:cstheme="minorHAnsi"/>
@@ -2882,7 +3338,19 @@
           <w:highlight w:val="yellow"/>
           <w:lang w:bidi="he-IL"/>
         </w:rPr>
-        <w:t>(1)</w:t>
+        <w:t>(</w:t>
+      </w:r>
+      <w:proofErr w:type="gramEnd"/>
+      <w:r>
+        <w:rPr>
+          <w:rFonts w:ascii="CambriaMath" w:eastAsia="CambriaMath"/>
+          <w:color w:val="FF0000"/>
+          <w:sz w:val="20"/>
+          <w:szCs w:val="20"/>
+          <w:highlight w:val="yellow"/>
+          <w:lang w:bidi="he-IL"/>
+        </w:rPr>
+        <w:t>1)</w:t>
       </w:r>
       <w:r>
         <w:rPr>
@@ -2932,6 +3400,7 @@
           <w:rtl/>
         </w:rPr>
       </w:pPr>
+      <w:proofErr w:type="spellStart"/>
       <w:r>
         <w:rPr>
           <w:rFonts w:eastAsiaTheme="minorEastAsia" w:cstheme="minorHAnsi" w:hint="cs"/>
@@ -2945,6 +3414,7 @@
         </w:rPr>
         <w:t>סיבוכיות</w:t>
       </w:r>
+      <w:proofErr w:type="spellEnd"/>
       <w:r>
         <w:rPr>
           <w:rFonts w:eastAsiaTheme="minorEastAsia" w:cstheme="minorHAnsi" w:hint="cs"/>
@@ -2957,6 +3427,7 @@
         </w:rPr>
         <w:t xml:space="preserve">: </w:t>
       </w:r>
+      <w:proofErr w:type="gramStart"/>
       <w:r>
         <w:rPr>
           <w:rFonts w:eastAsiaTheme="minorEastAsia" w:cstheme="minorHAnsi"/>
@@ -2977,7 +3448,19 @@
           <w:highlight w:val="yellow"/>
           <w:lang w:bidi="he-IL"/>
         </w:rPr>
-        <w:t>(1)</w:t>
+        <w:t>(</w:t>
+      </w:r>
+      <w:proofErr w:type="gramEnd"/>
+      <w:r>
+        <w:rPr>
+          <w:rFonts w:ascii="CambriaMath" w:eastAsia="CambriaMath"/>
+          <w:color w:val="FF0000"/>
+          <w:sz w:val="20"/>
+          <w:szCs w:val="20"/>
+          <w:highlight w:val="yellow"/>
+          <w:lang w:bidi="he-IL"/>
+        </w:rPr>
+        <w:t>1)</w:t>
       </w:r>
       <w:r>
         <w:rPr>
@@ -3042,13 +3525,14 @@
         <w:spacing w:after="0"/>
         <w:jc w:val="both"/>
         <w:rPr>
-          <w:rFonts w:eastAsiaTheme="minorEastAsia" w:cstheme="minorHAnsi" w:hint="cs"/>
-          <w:i/>
-          <w:sz w:val="24"/>
-          <w:szCs w:val="24"/>
-          <w:rtl/>
-        </w:rPr>
-      </w:pPr>
+          <w:rFonts w:eastAsiaTheme="minorEastAsia" w:cstheme="minorHAnsi"/>
+          <w:i/>
+          <w:sz w:val="24"/>
+          <w:szCs w:val="24"/>
+          <w:rtl/>
+        </w:rPr>
+      </w:pPr>
+      <w:proofErr w:type="spellStart"/>
       <w:r>
         <w:rPr>
           <w:rFonts w:eastAsiaTheme="minorEastAsia" w:cstheme="minorHAnsi" w:hint="cs"/>
@@ -3059,6 +3543,7 @@
         </w:rPr>
         <w:t>תיאור</w:t>
       </w:r>
+      <w:proofErr w:type="spellEnd"/>
       <w:r>
         <w:rPr>
           <w:rFonts w:eastAsiaTheme="minorEastAsia" w:cstheme="minorHAnsi" w:hint="cs"/>
@@ -3112,6 +3597,7 @@
         </w:rPr>
         <w:t xml:space="preserve"> זאת כיוון שטבלת הערבול שלנו ממומשת עם עצי </w:t>
       </w:r>
+      <w:proofErr w:type="spellStart"/>
       <w:r>
         <w:rPr>
           <w:rFonts w:eastAsiaTheme="minorEastAsia" w:cstheme="minorHAnsi"/>
@@ -3122,6 +3608,7 @@
         </w:rPr>
         <w:t>avl</w:t>
       </w:r>
+      <w:proofErr w:type="spellEnd"/>
       <w:r>
         <w:rPr>
           <w:rFonts w:eastAsiaTheme="minorEastAsia" w:cstheme="minorHAnsi" w:hint="cs"/>
@@ -3154,6 +3641,7 @@
         </w:rPr>
         <w:t xml:space="preserve"> הלקוחות ימוקמו באותו עץ ה-</w:t>
       </w:r>
+      <w:proofErr w:type="spellStart"/>
       <w:r>
         <w:rPr>
           <w:rFonts w:eastAsiaTheme="minorEastAsia" w:cstheme="minorHAnsi"/>
@@ -3164,16 +3652,41 @@
         </w:rPr>
         <w:t>avl</w:t>
       </w:r>
-      <w:r>
-        <w:rPr>
-          <w:rFonts w:eastAsiaTheme="minorEastAsia" w:cstheme="minorHAnsi" w:hint="cs"/>
-          <w:i/>
-          <w:sz w:val="24"/>
-          <w:szCs w:val="24"/>
-          <w:rtl/>
-          <w:lang w:bidi="he-IL"/>
-        </w:rPr>
-        <w:t xml:space="preserve"> ועל כל הסבוכיות הינה </w:t>
+      <w:proofErr w:type="spellEnd"/>
+      <w:r>
+        <w:rPr>
+          <w:rFonts w:eastAsiaTheme="minorEastAsia" w:cstheme="minorHAnsi" w:hint="cs"/>
+          <w:i/>
+          <w:sz w:val="24"/>
+          <w:szCs w:val="24"/>
+          <w:rtl/>
+          <w:lang w:bidi="he-IL"/>
+        </w:rPr>
+        <w:t xml:space="preserve"> ועל כל </w:t>
+      </w:r>
+      <w:proofErr w:type="spellStart"/>
+      <w:r>
+        <w:rPr>
+          <w:rFonts w:eastAsiaTheme="minorEastAsia" w:cstheme="minorHAnsi" w:hint="cs"/>
+          <w:i/>
+          <w:sz w:val="24"/>
+          <w:szCs w:val="24"/>
+          <w:rtl/>
+          <w:lang w:bidi="he-IL"/>
+        </w:rPr>
+        <w:t>הסבוכיות</w:t>
+      </w:r>
+      <w:proofErr w:type="spellEnd"/>
+      <w:r>
+        <w:rPr>
+          <w:rFonts w:eastAsiaTheme="minorEastAsia" w:cstheme="minorHAnsi" w:hint="cs"/>
+          <w:i/>
+          <w:sz w:val="24"/>
+          <w:szCs w:val="24"/>
+          <w:rtl/>
+          <w:lang w:bidi="he-IL"/>
+        </w:rPr>
+        <w:t xml:space="preserve"> הינה </w:t>
       </w:r>
       <w:r>
         <w:rPr>
@@ -3229,15 +3742,27 @@
         </w:rPr>
         <w:t xml:space="preserve"> </w:t>
       </w:r>
-      <w:r>
-        <w:rPr>
-          <w:rFonts w:eastAsiaTheme="minorEastAsia" w:cstheme="minorHAnsi"/>
-          <w:i/>
-          <w:sz w:val="24"/>
-          <w:szCs w:val="24"/>
-          <w:lang w:bidi="he-IL"/>
-        </w:rPr>
-        <w:t>O(1)</w:t>
+      <w:proofErr w:type="gramStart"/>
+      <w:r>
+        <w:rPr>
+          <w:rFonts w:eastAsiaTheme="minorEastAsia" w:cstheme="minorHAnsi"/>
+          <w:i/>
+          <w:sz w:val="24"/>
+          <w:szCs w:val="24"/>
+          <w:lang w:bidi="he-IL"/>
+        </w:rPr>
+        <w:t>O(</w:t>
+      </w:r>
+      <w:proofErr w:type="gramEnd"/>
+      <w:r>
+        <w:rPr>
+          <w:rFonts w:eastAsiaTheme="minorEastAsia" w:cstheme="minorHAnsi"/>
+          <w:i/>
+          <w:sz w:val="24"/>
+          <w:szCs w:val="24"/>
+          <w:lang w:bidi="he-IL"/>
+        </w:rPr>
+        <w:t>1)</w:t>
       </w:r>
       <w:r>
         <w:rPr>
@@ -3263,15 +3788,27 @@
           <w:rtl/>
         </w:rPr>
       </w:pPr>
-      <w:r>
-        <w:rPr>
-          <w:rFonts w:eastAsiaTheme="minorEastAsia" w:cstheme="minorHAnsi" w:hint="cs"/>
-          <w:i/>
-          <w:sz w:val="24"/>
-          <w:szCs w:val="24"/>
-          <w:rtl/>
-        </w:rPr>
-        <w:t xml:space="preserve">סיבוכיות: </w:t>
+      <w:proofErr w:type="spellStart"/>
+      <w:r>
+        <w:rPr>
+          <w:rFonts w:eastAsiaTheme="minorEastAsia" w:cstheme="minorHAnsi" w:hint="cs"/>
+          <w:i/>
+          <w:sz w:val="24"/>
+          <w:szCs w:val="24"/>
+          <w:rtl/>
+        </w:rPr>
+        <w:t>סיבוכיות</w:t>
+      </w:r>
+      <w:proofErr w:type="spellEnd"/>
+      <w:r>
+        <w:rPr>
+          <w:rFonts w:eastAsiaTheme="minorEastAsia" w:cstheme="minorHAnsi" w:hint="cs"/>
+          <w:i/>
+          <w:sz w:val="24"/>
+          <w:szCs w:val="24"/>
+          <w:rtl/>
+        </w:rPr>
+        <w:t xml:space="preserve">: </w:t>
       </w:r>
       <w:r>
         <w:rPr>
@@ -3320,6 +3857,7 @@
           <w:rtl/>
         </w:rPr>
       </w:pPr>
+      <w:proofErr w:type="spellStart"/>
       <w:r>
         <w:rPr>
           <w:rFonts w:eastAsiaTheme="minorEastAsia" w:cstheme="minorHAnsi" w:hint="cs"/>
@@ -3332,6 +3870,7 @@
         <w:lastRenderedPageBreak/>
         <w:t>סיבוכיות</w:t>
       </w:r>
+      <w:proofErr w:type="spellEnd"/>
       <w:r>
         <w:rPr>
           <w:rFonts w:eastAsiaTheme="minorEastAsia" w:cstheme="minorHAnsi" w:hint="cs"/>
@@ -3353,6 +3892,7 @@
         </w:rPr>
         <w:t xml:space="preserve">הוצאה מעצי </w:t>
       </w:r>
+      <w:proofErr w:type="spellStart"/>
       <w:r>
         <w:rPr>
           <w:rFonts w:eastAsiaTheme="minorEastAsia" w:cstheme="minorHAnsi"/>
@@ -3363,6 +3903,7 @@
         </w:rPr>
         <w:t>avl</w:t>
       </w:r>
+      <w:proofErr w:type="spellEnd"/>
       <w:r>
         <w:rPr>
           <w:rFonts w:eastAsiaTheme="minorEastAsia" w:cstheme="minorHAnsi" w:hint="cs"/>
@@ -3487,6 +4028,7 @@
           <w:rtl/>
         </w:rPr>
       </w:pPr>
+      <w:proofErr w:type="spellStart"/>
       <w:r>
         <w:rPr>
           <w:rFonts w:eastAsiaTheme="minorEastAsia" w:cstheme="minorHAnsi" w:hint="cs"/>
@@ -3498,6 +4040,7 @@
         </w:rPr>
         <w:t>תיאור</w:t>
       </w:r>
+      <w:proofErr w:type="spellEnd"/>
       <w:r>
         <w:rPr>
           <w:rFonts w:eastAsiaTheme="minorEastAsia" w:cstheme="minorHAnsi" w:hint="cs"/>
@@ -3517,19 +4060,9 @@
           <w:rtl/>
           <w:lang w:bidi="he-IL"/>
         </w:rPr>
-        <w:t>נגש ללקוח בעל המזהה המתקבל בעזרת טבלת הערבול שלנו בסיבוכיות</w:t>
-      </w:r>
-      <w:r>
-        <w:rPr>
-          <w:rFonts w:eastAsiaTheme="minorEastAsia" w:cstheme="minorHAnsi" w:hint="cs"/>
-          <w:i/>
-          <w:sz w:val="24"/>
-          <w:szCs w:val="24"/>
-          <w:rtl/>
-          <w:lang w:bidi="he-IL"/>
-        </w:rPr>
-        <w:t xml:space="preserve"> </w:t>
-      </w:r>
+        <w:t xml:space="preserve">נגש ללקוח בעל המזהה המתקבל בעזרת טבלת הערבול שלנו בסיבוכיות </w:t>
+      </w:r>
+      <w:proofErr w:type="gramStart"/>
       <w:r>
         <w:rPr>
           <w:rFonts w:eastAsiaTheme="minorEastAsia" w:cstheme="minorHAnsi"/>
@@ -3550,7 +4083,19 @@
           <w:highlight w:val="yellow"/>
           <w:lang w:bidi="he-IL"/>
         </w:rPr>
-        <w:t>(1)</w:t>
+        <w:t>(</w:t>
+      </w:r>
+      <w:proofErr w:type="gramEnd"/>
+      <w:r>
+        <w:rPr>
+          <w:rFonts w:ascii="CambriaMath" w:eastAsia="CambriaMath"/>
+          <w:color w:val="FF0000"/>
+          <w:sz w:val="20"/>
+          <w:szCs w:val="20"/>
+          <w:highlight w:val="yellow"/>
+          <w:lang w:bidi="he-IL"/>
+        </w:rPr>
+        <w:t>1)</w:t>
       </w:r>
       <w:r>
         <w:rPr>
@@ -3573,40 +4118,7 @@
           <w:rtl/>
           <w:lang w:bidi="he-IL"/>
         </w:rPr>
-        <w:t>, נחזיר</w:t>
-      </w:r>
-      <w:r>
-        <w:rPr>
-          <w:rFonts w:eastAsiaTheme="minorEastAsia" w:cstheme="minorHAnsi" w:hint="cs"/>
-          <w:i/>
-          <w:sz w:val="24"/>
-          <w:szCs w:val="24"/>
-          <w:rtl/>
-          <w:lang w:bidi="he-IL"/>
-        </w:rPr>
-        <w:t xml:space="preserve"> את </w:t>
-      </w:r>
-      <w:r>
-        <w:rPr>
-          <w:rFonts w:eastAsiaTheme="minorEastAsia" w:cstheme="minorHAnsi" w:hint="cs"/>
-          <w:i/>
-          <w:sz w:val="24"/>
-          <w:szCs w:val="24"/>
-          <w:rtl/>
-          <w:lang w:bidi="he-IL"/>
-        </w:rPr>
-        <w:t xml:space="preserve">שדה חבר-מועדון של </w:t>
-      </w:r>
-      <w:r>
-        <w:rPr>
-          <w:rFonts w:eastAsiaTheme="minorEastAsia" w:cstheme="minorHAnsi" w:hint="cs"/>
-          <w:i/>
-          <w:sz w:val="24"/>
-          <w:szCs w:val="24"/>
-          <w:rtl/>
-          <w:lang w:bidi="he-IL"/>
-        </w:rPr>
-        <w:t xml:space="preserve">הלקוח </w:t>
+        <w:t xml:space="preserve">, נחזיר את שדה חבר-מועדון של הלקוח </w:t>
       </w:r>
       <w:r>
         <w:rPr>
@@ -3643,6 +4155,7 @@
           <w:rtl/>
         </w:rPr>
       </w:pPr>
+      <w:proofErr w:type="spellStart"/>
       <w:r>
         <w:rPr>
           <w:rFonts w:eastAsiaTheme="minorEastAsia" w:cstheme="minorHAnsi" w:hint="cs"/>
@@ -3656,6 +4169,7 @@
         </w:rPr>
         <w:t>סיבוכיות</w:t>
       </w:r>
+      <w:proofErr w:type="spellEnd"/>
       <w:r>
         <w:rPr>
           <w:rFonts w:eastAsiaTheme="minorEastAsia" w:cstheme="minorHAnsi" w:hint="cs"/>
@@ -3668,6 +4182,7 @@
         </w:rPr>
         <w:t xml:space="preserve">: </w:t>
       </w:r>
+      <w:proofErr w:type="gramStart"/>
       <w:r>
         <w:rPr>
           <w:rFonts w:eastAsiaTheme="minorEastAsia" w:cstheme="minorHAnsi"/>
@@ -3688,7 +4203,19 @@
           <w:highlight w:val="yellow"/>
           <w:lang w:bidi="he-IL"/>
         </w:rPr>
-        <w:t>(1)</w:t>
+        <w:t>(</w:t>
+      </w:r>
+      <w:proofErr w:type="gramEnd"/>
+      <w:r>
+        <w:rPr>
+          <w:rFonts w:ascii="CambriaMath" w:eastAsia="CambriaMath"/>
+          <w:color w:val="FF0000"/>
+          <w:sz w:val="20"/>
+          <w:szCs w:val="20"/>
+          <w:highlight w:val="yellow"/>
+          <w:lang w:bidi="he-IL"/>
+        </w:rPr>
+        <w:t>1)</w:t>
       </w:r>
       <w:r>
         <w:rPr>
@@ -3761,6 +4288,7 @@
           <w:lang w:val="en-IL" w:bidi="he-IL"/>
         </w:rPr>
       </w:pPr>
+      <w:proofErr w:type="spellStart"/>
       <w:r>
         <w:rPr>
           <w:rFonts w:eastAsiaTheme="minorEastAsia" w:cstheme="minorHAnsi" w:hint="cs"/>
@@ -3772,6 +4300,7 @@
         </w:rPr>
         <w:t>תיאור</w:t>
       </w:r>
+      <w:proofErr w:type="spellEnd"/>
       <w:r>
         <w:rPr>
           <w:rFonts w:eastAsiaTheme="minorEastAsia" w:cstheme="minorHAnsi" w:hint="cs"/>
@@ -3793,6 +4322,7 @@
         </w:rPr>
         <w:t>נעזר במבנה ה-</w:t>
       </w:r>
+      <w:proofErr w:type="spellStart"/>
       <w:r>
         <w:rPr>
           <w:rFonts w:eastAsiaTheme="minorEastAsia" w:cs="Calibri"/>
@@ -3803,6 +4333,7 @@
         </w:rPr>
         <w:t>UnionFind</w:t>
       </w:r>
+      <w:proofErr w:type="spellEnd"/>
       <w:r>
         <w:rPr>
           <w:rFonts w:eastAsiaTheme="minorEastAsia" w:cs="Calibri" w:hint="cs"/>
@@ -3835,6 +4366,7 @@
         </w:rPr>
         <w:t>. נעזר ב</w:t>
       </w:r>
+      <w:proofErr w:type="spellStart"/>
       <w:r>
         <w:rPr>
           <w:rFonts w:eastAsiaTheme="minorEastAsia" w:cs="Calibri"/>
@@ -3845,6 +4377,7 @@
         </w:rPr>
         <w:t>hashtable</w:t>
       </w:r>
+      <w:proofErr w:type="spellEnd"/>
       <w:r>
         <w:rPr>
           <w:rFonts w:eastAsiaTheme="minorEastAsia" w:cs="Calibri" w:hint="cs"/>
@@ -3888,6 +4421,7 @@
         </w:rPr>
         <w:t xml:space="preserve"> זאת כיוון שטבלת הערבול שלנו ממומשת עם עצי </w:t>
       </w:r>
+      <w:proofErr w:type="spellStart"/>
       <w:r>
         <w:rPr>
           <w:rFonts w:eastAsiaTheme="minorEastAsia" w:cstheme="minorHAnsi"/>
@@ -3898,6 +4432,7 @@
         </w:rPr>
         <w:t>avl</w:t>
       </w:r>
+      <w:proofErr w:type="spellEnd"/>
       <w:r>
         <w:rPr>
           <w:rFonts w:eastAsiaTheme="minorEastAsia" w:cstheme="minorHAnsi" w:hint="cs"/>
@@ -3930,6 +4465,7 @@
         </w:rPr>
         <w:t xml:space="preserve"> הלקוחות ימוקמו באותו עץ ה-</w:t>
       </w:r>
+      <w:proofErr w:type="spellStart"/>
       <w:r>
         <w:rPr>
           <w:rFonts w:eastAsiaTheme="minorEastAsia" w:cstheme="minorHAnsi"/>
@@ -3940,16 +4476,41 @@
         </w:rPr>
         <w:t>avl</w:t>
       </w:r>
-      <w:r>
-        <w:rPr>
-          <w:rFonts w:eastAsiaTheme="minorEastAsia" w:cstheme="minorHAnsi" w:hint="cs"/>
-          <w:i/>
-          <w:sz w:val="24"/>
-          <w:szCs w:val="24"/>
-          <w:rtl/>
-          <w:lang w:bidi="he-IL"/>
-        </w:rPr>
-        <w:t xml:space="preserve"> ועל כל הסבוכיות הינה </w:t>
+      <w:proofErr w:type="spellEnd"/>
+      <w:r>
+        <w:rPr>
+          <w:rFonts w:eastAsiaTheme="minorEastAsia" w:cstheme="minorHAnsi" w:hint="cs"/>
+          <w:i/>
+          <w:sz w:val="24"/>
+          <w:szCs w:val="24"/>
+          <w:rtl/>
+          <w:lang w:bidi="he-IL"/>
+        </w:rPr>
+        <w:t xml:space="preserve"> ועל כל </w:t>
+      </w:r>
+      <w:proofErr w:type="spellStart"/>
+      <w:r>
+        <w:rPr>
+          <w:rFonts w:eastAsiaTheme="minorEastAsia" w:cstheme="minorHAnsi" w:hint="cs"/>
+          <w:i/>
+          <w:sz w:val="24"/>
+          <w:szCs w:val="24"/>
+          <w:rtl/>
+          <w:lang w:bidi="he-IL"/>
+        </w:rPr>
+        <w:t>הסבוכיות</w:t>
+      </w:r>
+      <w:proofErr w:type="spellEnd"/>
+      <w:r>
+        <w:rPr>
+          <w:rFonts w:eastAsiaTheme="minorEastAsia" w:cstheme="minorHAnsi" w:hint="cs"/>
+          <w:i/>
+          <w:sz w:val="24"/>
+          <w:szCs w:val="24"/>
+          <w:rtl/>
+          <w:lang w:bidi="he-IL"/>
+        </w:rPr>
+        <w:t xml:space="preserve"> הינה </w:t>
       </w:r>
       <w:r>
         <w:rPr>
@@ -3970,18 +4531,7 @@
           <w:rtl/>
           <w:lang w:bidi="he-IL"/>
         </w:rPr>
-        <w:t>)</w:t>
-      </w:r>
-      <w:r>
-        <w:rPr>
-          <w:rFonts w:eastAsiaTheme="minorEastAsia" w:cstheme="minorHAnsi" w:hint="cs"/>
-          <w:i/>
-          <w:sz w:val="24"/>
-          <w:szCs w:val="24"/>
-          <w:rtl/>
-          <w:lang w:bidi="he-IL"/>
-        </w:rPr>
-        <w:t>. כעת במידה והלקוח הינו חבר מועדון אזי נבחן את כמות הקניות שבוצעו לתקליט לפני פועלה זו ונוסיף לתשלום החודשי של הלקוח את סכום הקניות הנ״ל + 100,</w:t>
+        <w:t>). כעת במידה והלקוח הינו חבר מועדון אזי נבחן את כמות הקניות שבוצעו לתקליט לפני פועלה זו ונוסיף לתשלום החודשי של הלקוח את סכום הקניות הנ״ל + 100,</w:t>
       </w:r>
       <w:r>
         <w:rPr>
@@ -4105,6 +4655,7 @@
           <w:lang w:val="en-IL"/>
         </w:rPr>
       </w:pPr>
+      <w:proofErr w:type="spellStart"/>
       <w:r>
         <w:rPr>
           <w:rFonts w:eastAsiaTheme="minorEastAsia" w:cstheme="minorHAnsi" w:hint="cs"/>
@@ -4116,6 +4667,7 @@
         </w:rPr>
         <w:t>סיבוכיות</w:t>
       </w:r>
+      <w:proofErr w:type="spellEnd"/>
       <w:r>
         <w:rPr>
           <w:rFonts w:eastAsiaTheme="minorEastAsia" w:cstheme="minorHAnsi" w:hint="cs"/>
@@ -4209,14 +4761,15 @@
         <w:bidi/>
         <w:spacing w:after="0"/>
         <w:rPr>
-          <w:rFonts w:eastAsiaTheme="minorEastAsia" w:cstheme="minorHAnsi" w:hint="cs"/>
-          <w:i/>
-          <w:sz w:val="24"/>
-          <w:szCs w:val="24"/>
-          <w:rtl/>
-          <w:lang w:bidi="he-IL"/>
-        </w:rPr>
-      </w:pPr>
+          <w:rFonts w:eastAsiaTheme="minorEastAsia" w:cstheme="minorHAnsi"/>
+          <w:i/>
+          <w:sz w:val="24"/>
+          <w:szCs w:val="24"/>
+          <w:rtl/>
+          <w:lang w:bidi="he-IL"/>
+        </w:rPr>
+      </w:pPr>
+      <w:proofErr w:type="spellStart"/>
       <w:r>
         <w:rPr>
           <w:rFonts w:eastAsiaTheme="minorEastAsia" w:cstheme="minorHAnsi" w:hint="cs"/>
@@ -4228,6 +4781,7 @@
         </w:rPr>
         <w:t>תיאור</w:t>
       </w:r>
+      <w:proofErr w:type="spellEnd"/>
       <w:r>
         <w:rPr>
           <w:rFonts w:eastAsiaTheme="minorEastAsia" w:cstheme="minorHAnsi" w:hint="cs"/>
@@ -4300,7 +4854,31 @@
           <w:rtl/>
           <w:lang w:bidi="he-IL"/>
         </w:rPr>
-        <w:t xml:space="preserve"> שהתקלבו כפרמטרים (במידה וקיים כבר צומת עם 1 מערכי ה-</w:t>
+        <w:t xml:space="preserve"> </w:t>
+      </w:r>
+      <w:proofErr w:type="spellStart"/>
+      <w:r>
+        <w:rPr>
+          <w:rFonts w:eastAsiaTheme="minorEastAsia" w:cstheme="minorHAnsi" w:hint="cs"/>
+          <w:i/>
+          <w:sz w:val="24"/>
+          <w:szCs w:val="24"/>
+          <w:rtl/>
+          <w:lang w:bidi="he-IL"/>
+        </w:rPr>
+        <w:t>שהתקלבו</w:t>
+      </w:r>
+      <w:proofErr w:type="spellEnd"/>
+      <w:r>
+        <w:rPr>
+          <w:rFonts w:eastAsiaTheme="minorEastAsia" w:cstheme="minorHAnsi" w:hint="cs"/>
+          <w:i/>
+          <w:sz w:val="24"/>
+          <w:szCs w:val="24"/>
+          <w:rtl/>
+          <w:lang w:bidi="he-IL"/>
+        </w:rPr>
+        <w:t xml:space="preserve"> כפרמטרים (במידה וקיים כבר צומת עם 1 מערכי ה-</w:t>
       </w:r>
       <w:r>
         <w:rPr>
@@ -4321,8 +4899,69 @@
           <w:rtl/>
           <w:lang w:bidi="he-IL"/>
         </w:rPr>
-        <w:t xml:space="preserve"> שהתקבלו אזי לא נוסיף את הצומת הרלוונטי לו, כן ננסה לבצע את תהליך ההכנסה). תהליך ההכנסה הינו כדלקמן, בעת פניהשינחהשלנהלשנש בעת פניהה שמאלה, בן ימני לךצמשכךלשמצ</w:t>
-      </w:r>
+        <w:t xml:space="preserve"> שהתקבלו אזי לא נוסיף את הצומת הרלוונטי לו, כן ננסה לבצע את תהליך ההכנסה). תהליך ההכנסה הינו כדלקמן, בעת </w:t>
+      </w:r>
+      <w:proofErr w:type="spellStart"/>
+      <w:r>
+        <w:rPr>
+          <w:rFonts w:eastAsiaTheme="minorEastAsia" w:cstheme="minorHAnsi" w:hint="cs"/>
+          <w:i/>
+          <w:sz w:val="24"/>
+          <w:szCs w:val="24"/>
+          <w:rtl/>
+          <w:lang w:bidi="he-IL"/>
+        </w:rPr>
+        <w:t>פניהשינחהשלנהלשנש</w:t>
+      </w:r>
+      <w:proofErr w:type="spellEnd"/>
+      <w:r>
+        <w:rPr>
+          <w:rFonts w:eastAsiaTheme="minorEastAsia" w:cstheme="minorHAnsi" w:hint="cs"/>
+          <w:i/>
+          <w:sz w:val="24"/>
+          <w:szCs w:val="24"/>
+          <w:rtl/>
+          <w:lang w:bidi="he-IL"/>
+        </w:rPr>
+        <w:t xml:space="preserve"> בעת </w:t>
+      </w:r>
+      <w:proofErr w:type="spellStart"/>
+      <w:r>
+        <w:rPr>
+          <w:rFonts w:eastAsiaTheme="minorEastAsia" w:cstheme="minorHAnsi" w:hint="cs"/>
+          <w:i/>
+          <w:sz w:val="24"/>
+          <w:szCs w:val="24"/>
+          <w:rtl/>
+          <w:lang w:bidi="he-IL"/>
+        </w:rPr>
+        <w:t>פניהה</w:t>
+      </w:r>
+      <w:proofErr w:type="spellEnd"/>
+      <w:r>
+        <w:rPr>
+          <w:rFonts w:eastAsiaTheme="minorEastAsia" w:cstheme="minorHAnsi" w:hint="cs"/>
+          <w:i/>
+          <w:sz w:val="24"/>
+          <w:szCs w:val="24"/>
+          <w:rtl/>
+          <w:lang w:bidi="he-IL"/>
+        </w:rPr>
+        <w:t xml:space="preserve"> שמאלה, בן ימני </w:t>
+      </w:r>
+      <w:proofErr w:type="spellStart"/>
+      <w:r>
+        <w:rPr>
+          <w:rFonts w:eastAsiaTheme="minorEastAsia" w:cstheme="minorHAnsi" w:hint="cs"/>
+          <w:i/>
+          <w:sz w:val="24"/>
+          <w:szCs w:val="24"/>
+          <w:rtl/>
+          <w:lang w:bidi="he-IL"/>
+        </w:rPr>
+        <w:t>לךצמשכךלשמצ</w:t>
+      </w:r>
+      <w:proofErr w:type="spellEnd"/>
     </w:p>
     <w:p>
       <w:pPr>
@@ -4336,6 +4975,7 @@
           <w:rtl/>
         </w:rPr>
       </w:pPr>
+      <w:proofErr w:type="spellStart"/>
       <w:r>
         <w:rPr>
           <w:rFonts w:eastAsiaTheme="minorEastAsia" w:cstheme="minorHAnsi" w:hint="cs"/>
@@ -4347,6 +4987,7 @@
         </w:rPr>
         <w:t>סיבוכיות</w:t>
       </w:r>
+      <w:proofErr w:type="spellEnd"/>
       <w:r>
         <w:rPr>
           <w:rFonts w:eastAsiaTheme="minorEastAsia" w:cstheme="minorHAnsi" w:hint="cs"/>
@@ -4448,6 +5089,7 @@
           <w:lang w:bidi="he-IL"/>
         </w:rPr>
       </w:pPr>
+      <w:proofErr w:type="spellStart"/>
       <w:r>
         <w:rPr>
           <w:rFonts w:eastAsiaTheme="minorEastAsia" w:cstheme="minorHAnsi" w:hint="cs"/>
@@ -4459,6 +5101,7 @@
         </w:rPr>
         <w:t>תיאור</w:t>
       </w:r>
+      <w:proofErr w:type="spellEnd"/>
       <w:r>
         <w:rPr>
           <w:rFonts w:eastAsiaTheme="minorEastAsia" w:cstheme="minorHAnsi" w:hint="cs"/>
@@ -4491,6 +5134,7 @@
         </w:rPr>
         <w:t>נעזר ב</w:t>
       </w:r>
+      <w:proofErr w:type="spellStart"/>
       <w:r>
         <w:rPr>
           <w:rFonts w:eastAsiaTheme="minorEastAsia" w:cs="Calibri"/>
@@ -4501,6 +5145,7 @@
         </w:rPr>
         <w:t>hashtable</w:t>
       </w:r>
+      <w:proofErr w:type="spellEnd"/>
       <w:r>
         <w:rPr>
           <w:rFonts w:eastAsiaTheme="minorEastAsia" w:cs="Calibri" w:hint="cs"/>
@@ -4544,6 +5189,7 @@
         </w:rPr>
         <w:t xml:space="preserve"> זאת כיוון שטבלת הערבול שלנו ממומשת עם עצי </w:t>
       </w:r>
+      <w:proofErr w:type="spellStart"/>
       <w:r>
         <w:rPr>
           <w:rFonts w:eastAsiaTheme="minorEastAsia" w:cstheme="minorHAnsi"/>
@@ -4554,6 +5200,7 @@
         </w:rPr>
         <w:t>avl</w:t>
       </w:r>
+      <w:proofErr w:type="spellEnd"/>
       <w:r>
         <w:rPr>
           <w:rFonts w:eastAsiaTheme="minorEastAsia" w:cstheme="minorHAnsi" w:hint="cs"/>
@@ -4586,6 +5233,7 @@
         </w:rPr>
         <w:t xml:space="preserve"> הלקוחות ימוקמו באותו עץ ה-</w:t>
       </w:r>
+      <w:proofErr w:type="spellStart"/>
       <w:r>
         <w:rPr>
           <w:rFonts w:eastAsiaTheme="minorEastAsia" w:cstheme="minorHAnsi"/>
@@ -4596,16 +5244,41 @@
         </w:rPr>
         <w:t>avl</w:t>
       </w:r>
-      <w:r>
-        <w:rPr>
-          <w:rFonts w:eastAsiaTheme="minorEastAsia" w:cstheme="minorHAnsi" w:hint="cs"/>
-          <w:i/>
-          <w:sz w:val="24"/>
-          <w:szCs w:val="24"/>
-          <w:rtl/>
-          <w:lang w:bidi="he-IL"/>
-        </w:rPr>
-        <w:t xml:space="preserve"> ועל כל הסבוכיות הינה </w:t>
+      <w:proofErr w:type="spellEnd"/>
+      <w:r>
+        <w:rPr>
+          <w:rFonts w:eastAsiaTheme="minorEastAsia" w:cstheme="minorHAnsi" w:hint="cs"/>
+          <w:i/>
+          <w:sz w:val="24"/>
+          <w:szCs w:val="24"/>
+          <w:rtl/>
+          <w:lang w:bidi="he-IL"/>
+        </w:rPr>
+        <w:t xml:space="preserve"> ועל כל </w:t>
+      </w:r>
+      <w:proofErr w:type="spellStart"/>
+      <w:r>
+        <w:rPr>
+          <w:rFonts w:eastAsiaTheme="minorEastAsia" w:cstheme="minorHAnsi" w:hint="cs"/>
+          <w:i/>
+          <w:sz w:val="24"/>
+          <w:szCs w:val="24"/>
+          <w:rtl/>
+          <w:lang w:bidi="he-IL"/>
+        </w:rPr>
+        <w:t>הסבוכיות</w:t>
+      </w:r>
+      <w:proofErr w:type="spellEnd"/>
+      <w:r>
+        <w:rPr>
+          <w:rFonts w:eastAsiaTheme="minorEastAsia" w:cstheme="minorHAnsi" w:hint="cs"/>
+          <w:i/>
+          <w:sz w:val="24"/>
+          <w:szCs w:val="24"/>
+          <w:rtl/>
+          <w:lang w:bidi="he-IL"/>
+        </w:rPr>
+        <w:t xml:space="preserve"> הינה </w:t>
       </w:r>
       <w:r>
         <w:rPr>
@@ -4626,18 +5299,7 @@
           <w:rtl/>
           <w:lang w:bidi="he-IL"/>
         </w:rPr>
-        <w:t>).</w:t>
-      </w:r>
-      <w:r>
-        <w:rPr>
-          <w:rFonts w:eastAsiaTheme="minorEastAsia" w:cstheme="minorHAnsi" w:hint="cs"/>
-          <w:i/>
-          <w:sz w:val="24"/>
-          <w:szCs w:val="24"/>
-          <w:rtl/>
-          <w:lang w:bidi="he-IL"/>
-        </w:rPr>
-        <w:t xml:space="preserve"> לאחר מציאת הלקוח נבחן את שדה התשלום-החודשי שלו. נעזר בעץ הפרסים על מנת לאפיין בסיבוכיות של </w:t>
+        <w:t xml:space="preserve">). לאחר מציאת הלקוח נבחן את שדה התשלום-החודשי שלו. נעזר בעץ הפרסים על מנת לאפיין בסיבוכיות של </w:t>
       </w:r>
       <w:r>
         <w:rPr>
@@ -4658,18 +5320,55 @@
           <w:rtl/>
           <w:lang w:bidi="he-IL"/>
         </w:rPr>
-        <w:t>)</w:t>
-      </w:r>
-      <w:r>
-        <w:rPr>
-          <w:rFonts w:eastAsiaTheme="minorEastAsia" w:cstheme="minorHAnsi" w:hint="cs"/>
-          <w:i/>
-          <w:sz w:val="24"/>
-          <w:szCs w:val="24"/>
-          <w:rtl/>
-          <w:lang w:bidi="he-IL"/>
-        </w:rPr>
-        <w:t xml:space="preserve"> את כמות הנוזלות להם זכאי הלקוח כתוצאה מכלל הפרסים הרלוונטיים לו. נסכום את שדה התשלום החודשי של הלקוח וסכום הפרסים להם הוא זכאי ונחזיר מספר זה (יכול להיוצת מספר שלילי&lt;?).</w:t>
+        <w:t xml:space="preserve">) את כמות הנוזלות להם זכאי הלקוח כתוצאה מכלל הפרסים הרלוונטיים לו. </w:t>
+      </w:r>
+      <w:proofErr w:type="spellStart"/>
+      <w:r>
+        <w:rPr>
+          <w:rFonts w:eastAsiaTheme="minorEastAsia" w:cstheme="minorHAnsi" w:hint="cs"/>
+          <w:i/>
+          <w:sz w:val="24"/>
+          <w:szCs w:val="24"/>
+          <w:rtl/>
+          <w:lang w:bidi="he-IL"/>
+        </w:rPr>
+        <w:t>נסכום</w:t>
+      </w:r>
+      <w:proofErr w:type="spellEnd"/>
+      <w:r>
+        <w:rPr>
+          <w:rFonts w:eastAsiaTheme="minorEastAsia" w:cstheme="minorHAnsi" w:hint="cs"/>
+          <w:i/>
+          <w:sz w:val="24"/>
+          <w:szCs w:val="24"/>
+          <w:rtl/>
+          <w:lang w:bidi="he-IL"/>
+        </w:rPr>
+        <w:t xml:space="preserve"> את שדה התשלום החודשי של הלקוח וסכום הפרסים להם הוא זכאי ונחזיר מספר זה (יכול </w:t>
+      </w:r>
+      <w:proofErr w:type="spellStart"/>
+      <w:r>
+        <w:rPr>
+          <w:rFonts w:eastAsiaTheme="minorEastAsia" w:cstheme="minorHAnsi" w:hint="cs"/>
+          <w:i/>
+          <w:sz w:val="24"/>
+          <w:szCs w:val="24"/>
+          <w:rtl/>
+          <w:lang w:bidi="he-IL"/>
+        </w:rPr>
+        <w:t>להיוצת</w:t>
+      </w:r>
+      <w:proofErr w:type="spellEnd"/>
+      <w:r>
+        <w:rPr>
+          <w:rFonts w:eastAsiaTheme="minorEastAsia" w:cstheme="minorHAnsi" w:hint="cs"/>
+          <w:i/>
+          <w:sz w:val="24"/>
+          <w:szCs w:val="24"/>
+          <w:rtl/>
+          <w:lang w:bidi="he-IL"/>
+        </w:rPr>
+        <w:t xml:space="preserve"> מספר שלילי&lt;?).</w:t>
       </w:r>
     </w:p>
     <w:p>
@@ -4684,6 +5383,7 @@
           <w:rtl/>
         </w:rPr>
       </w:pPr>
+      <w:proofErr w:type="spellStart"/>
       <w:r>
         <w:rPr>
           <w:rFonts w:eastAsiaTheme="minorEastAsia" w:cstheme="minorHAnsi" w:hint="cs"/>
@@ -4695,6 +5395,7 @@
         </w:rPr>
         <w:t>סיבוכיות</w:t>
       </w:r>
+      <w:proofErr w:type="spellEnd"/>
       <w:r>
         <w:rPr>
           <w:rFonts w:eastAsiaTheme="minorEastAsia" w:cstheme="minorHAnsi" w:hint="cs"/>
@@ -4793,6 +5494,7 @@
           <w:szCs w:val="24"/>
         </w:rPr>
       </w:pPr>
+      <w:proofErr w:type="spellStart"/>
       <w:r>
         <w:rPr>
           <w:rFonts w:eastAsiaTheme="minorEastAsia" w:cstheme="minorHAnsi" w:hint="cs"/>
@@ -4804,6 +5506,7 @@
         </w:rPr>
         <w:t>תיאור</w:t>
       </w:r>
+      <w:proofErr w:type="spellEnd"/>
       <w:r>
         <w:rPr>
           <w:rFonts w:eastAsiaTheme="minorEastAsia" w:cstheme="minorHAnsi" w:hint="cs"/>
@@ -4825,6 +5528,7 @@
         </w:rPr>
         <w:t xml:space="preserve"> נבצע איחוד קבוצות ועדכון פרמטר נלווה עבור מבנה ה-</w:t>
       </w:r>
+      <w:proofErr w:type="spellStart"/>
       <w:r>
         <w:rPr>
           <w:rFonts w:eastAsiaTheme="minorEastAsia" w:cstheme="minorHAnsi"/>
@@ -4835,6 +5539,7 @@
         </w:rPr>
         <w:t>UnionFind</w:t>
       </w:r>
+      <w:proofErr w:type="spellEnd"/>
       <w:r>
         <w:rPr>
           <w:rFonts w:eastAsiaTheme="minorEastAsia" w:cstheme="minorHAnsi" w:hint="cs"/>
@@ -4908,6 +5613,7 @@
           <w:lang w:bidi="he-IL"/>
         </w:rPr>
       </w:pPr>
+      <w:proofErr w:type="spellStart"/>
       <w:r>
         <w:rPr>
           <w:rFonts w:eastAsiaTheme="minorEastAsia" w:cstheme="minorHAnsi" w:hint="cs"/>
@@ -4919,6 +5625,7 @@
         </w:rPr>
         <w:t>סיבוכיות</w:t>
       </w:r>
+      <w:proofErr w:type="spellEnd"/>
       <w:r>
         <w:rPr>
           <w:rFonts w:eastAsiaTheme="minorEastAsia" w:cstheme="minorHAnsi" w:hint="cs"/>
@@ -4997,16 +5704,7 @@
                     <w:szCs w:val="24"/>
                     <w:lang w:bidi="he-IL"/>
                   </w:rPr>
-                  <m:t>*</m:t>
-                </m:r>
-                <m:r>
-                  <w:rPr>
-                    <w:rFonts w:ascii="Cambria Math" w:eastAsiaTheme="minorEastAsia" w:hAnsi="Cambria Math" w:cstheme="minorHAnsi" w:hint="cs"/>
-                    <w:sz w:val="24"/>
-                    <w:szCs w:val="24"/>
-                    <w:lang w:bidi="he-IL"/>
-                  </w:rPr>
-                  <m:t>m</m:t>
+                  <m:t>*m</m:t>
                 </m:r>
               </m:e>
             </m:func>
@@ -5063,7 +5761,7 @@
         <w:bidi/>
         <w:spacing w:after="0"/>
         <w:rPr>
-          <w:rFonts w:eastAsiaTheme="minorEastAsia" w:cstheme="minorHAnsi" w:hint="cs"/>
+          <w:rFonts w:eastAsiaTheme="minorEastAsia" w:cstheme="minorHAnsi"/>
           <w:i/>
           <w:sz w:val="24"/>
           <w:szCs w:val="24"/>
@@ -5071,6 +5769,7 @@
           <w:lang w:val="en-IL" w:bidi="he-IL"/>
         </w:rPr>
       </w:pPr>
+      <w:proofErr w:type="spellStart"/>
       <w:r>
         <w:rPr>
           <w:rFonts w:eastAsiaTheme="minorEastAsia" w:cstheme="minorHAnsi" w:hint="cs"/>
@@ -5083,6 +5782,7 @@
         <w:lastRenderedPageBreak/>
         <w:t>תיאור</w:t>
       </w:r>
+      <w:proofErr w:type="spellEnd"/>
       <w:r>
         <w:rPr>
           <w:rFonts w:eastAsiaTheme="minorEastAsia" w:cstheme="minorHAnsi" w:hint="cs"/>
@@ -5115,6 +5815,7 @@
         </w:rPr>
         <w:t>עזר במבנה ה-</w:t>
       </w:r>
+      <w:proofErr w:type="spellStart"/>
       <w:r>
         <w:rPr>
           <w:rFonts w:eastAsiaTheme="minorEastAsia" w:cstheme="minorHAnsi"/>
@@ -5125,6 +5826,7 @@
         </w:rPr>
         <w:t>UnionFind</w:t>
       </w:r>
+      <w:proofErr w:type="spellEnd"/>
       <w:r>
         <w:rPr>
           <w:rFonts w:eastAsiaTheme="minorEastAsia" w:cstheme="minorHAnsi" w:hint="cs"/>
@@ -5175,6 +5877,7 @@
           <w:lang w:bidi="he-IL"/>
         </w:rPr>
       </w:pPr>
+      <w:proofErr w:type="spellStart"/>
       <w:r>
         <w:rPr>
           <w:rFonts w:eastAsiaTheme="minorEastAsia" w:cstheme="minorHAnsi" w:hint="cs"/>
@@ -5186,6 +5889,7 @@
         </w:rPr>
         <w:t>סיבוכיות</w:t>
       </w:r>
+      <w:proofErr w:type="spellEnd"/>
       <w:r>
         <w:rPr>
           <w:rFonts w:eastAsiaTheme="minorEastAsia" w:cstheme="minorHAnsi" w:hint="cs"/>

</xml_diff>